<commit_message>
proposal added pictures and performance by zzp
</commit_message>
<xml_diff>
--- a/Project2/papers/proposal/Proposal.docx
+++ b/Project2/papers/proposal/Proposal.docx
@@ -1,6 +1,6 @@
 
 <file path=word/document.xml><?xml version="1.0" encoding="utf-8"?>
-<w:document xmlns:wpc="http://schemas.microsoft.com/office/word/2010/wordprocessingCanvas" xmlns:cx="http://schemas.microsoft.com/office/drawing/2014/chartex" xmlns:mc="http://schemas.openxmlformats.org/markup-compatibility/2006" xmlns:o="urn:schemas-microsoft-com:office:office" xmlns:r="http://schemas.openxmlformats.org/officeDocument/2006/relationships" xmlns:m="http://schemas.openxmlformats.org/officeDocument/2006/math" xmlns:v="urn:schemas-microsoft-com:vml" xmlns:wp14="http://schemas.microsoft.com/office/word/2010/wordprocessingDrawing" xmlns:wp="http://schemas.openxmlformats.org/drawingml/2006/wordprocessingDrawing" xmlns:w10="urn:schemas-microsoft-com:office:word" xmlns:w="http://schemas.openxmlformats.org/wordprocessingml/2006/main" xmlns:w14="http://schemas.microsoft.com/office/word/2010/wordml" xmlns:w15="http://schemas.microsoft.com/office/word/2012/wordml" xmlns:w16se="http://schemas.microsoft.com/office/word/2015/wordml/symex" xmlns:wpg="http://schemas.microsoft.com/office/word/2010/wordprocessingGroup" xmlns:wpi="http://schemas.microsoft.com/office/word/2010/wordprocessingInk" xmlns:wne="http://schemas.microsoft.com/office/word/2006/wordml" xmlns:wps="http://schemas.microsoft.com/office/word/2010/wordprocessingShape" mc:Ignorable="w14 w15 w16se wp14">
+<w:document xmlns:wpc="http://schemas.microsoft.com/office/word/2010/wordprocessingCanvas" xmlns:mc="http://schemas.openxmlformats.org/markup-compatibility/2006" xmlns:o="urn:schemas-microsoft-com:office:office" xmlns:r="http://schemas.openxmlformats.org/officeDocument/2006/relationships" xmlns:m="http://schemas.openxmlformats.org/officeDocument/2006/math" xmlns:v="urn:schemas-microsoft-com:vml" xmlns:wp14="http://schemas.microsoft.com/office/word/2010/wordprocessingDrawing" xmlns:wp="http://schemas.openxmlformats.org/drawingml/2006/wordprocessingDrawing" xmlns:w10="urn:schemas-microsoft-com:office:word" xmlns:w="http://schemas.openxmlformats.org/wordprocessingml/2006/main" xmlns:w14="http://schemas.microsoft.com/office/word/2010/wordml" xmlns:w15="http://schemas.microsoft.com/office/word/2012/wordml" xmlns:wpg="http://schemas.microsoft.com/office/word/2010/wordprocessingGroup" xmlns:wpi="http://schemas.microsoft.com/office/word/2010/wordprocessingInk" xmlns:wne="http://schemas.microsoft.com/office/word/2006/wordml" xmlns:wps="http://schemas.microsoft.com/office/word/2010/wordprocessingShape" mc:Ignorable="w14 w15 wp14">
   <w:body>
     <w:p>
       <w:pPr>
@@ -66,7 +66,6 @@
           <w:spacing w:val="-2"/>
           <w:lang w:eastAsia="zh-CN"/>
         </w:rPr>
-        <w:lastRenderedPageBreak/>
         <w:t>洪方舟</w:t>
       </w:r>
     </w:p>
@@ -118,7 +117,6 @@
           <w:spacing w:val="-2"/>
           <w:lang w:eastAsia="zh-CN"/>
         </w:rPr>
-        <w:lastRenderedPageBreak/>
         <w:t>李帅</w:t>
       </w:r>
     </w:p>
@@ -172,7 +170,6 @@
           <w:spacing w:val="-2"/>
           <w:lang w:eastAsia="zh-CN"/>
         </w:rPr>
-        <w:lastRenderedPageBreak/>
         <w:t>周展平</w:t>
       </w:r>
     </w:p>
@@ -272,7 +269,6 @@
           <w:szCs w:val="24"/>
           <w:lang w:eastAsia="zh-CN"/>
         </w:rPr>
-        <w:lastRenderedPageBreak/>
         <w:t>摘要</w:t>
       </w:r>
     </w:p>
@@ -360,7 +356,7 @@
     </w:p>
     <w:p>
       <w:pPr>
-        <w:pStyle w:val="Heading1"/>
+        <w:pStyle w:val="1"/>
         <w:spacing w:before="120"/>
       </w:pPr>
       <w:r>
@@ -374,7 +370,6 @@
     <w:p>
       <w:pPr>
         <w:rPr>
-          <w:rFonts w:hint="eastAsia"/>
           <w:lang w:eastAsia="zh-CN"/>
         </w:rPr>
       </w:pPr>
@@ -449,7 +444,7 @@
     </w:p>
     <w:p>
       <w:pPr>
-        <w:pStyle w:val="Heading2"/>
+        <w:pStyle w:val="2"/>
         <w:rPr>
           <w:lang w:eastAsia="zh-CN"/>
         </w:rPr>
@@ -460,7 +455,7 @@
     </w:p>
     <w:p>
       <w:pPr>
-        <w:pStyle w:val="Heading3"/>
+        <w:pStyle w:val="3"/>
         <w:rPr>
           <w:lang w:eastAsia="zh-CN"/>
         </w:rPr>
@@ -501,7 +496,7 @@
     </w:p>
     <w:p>
       <w:pPr>
-        <w:pStyle w:val="Heading3"/>
+        <w:pStyle w:val="3"/>
         <w:rPr>
           <w:lang w:eastAsia="zh-CN"/>
         </w:rPr>
@@ -516,7 +511,6 @@
     <w:p>
       <w:pPr>
         <w:rPr>
-          <w:rFonts w:hint="eastAsia"/>
           <w:lang w:eastAsia="zh-CN"/>
         </w:rPr>
       </w:pPr>
@@ -535,6 +529,128 @@
       </w:r>
       <w:r>
         <w:rPr>
+          <w:lang w:eastAsia="zh-CN"/>
+        </w:rPr>
+        <w:t>在已有的神经网络的基础上</w:t>
+      </w:r>
+      <w:r>
+        <w:rPr>
+          <w:rFonts w:hint="eastAsia"/>
+          <w:lang w:eastAsia="zh-CN"/>
+        </w:rPr>
+        <w:t>，</w:t>
+      </w:r>
+      <w:r>
+        <w:rPr>
+          <w:lang w:eastAsia="zh-CN"/>
+        </w:rPr>
+        <w:t>论文在最后增加了与二进制哈希函数相关的网络层</w:t>
+      </w:r>
+      <w:r>
+        <w:rPr>
+          <w:rFonts w:hint="eastAsia"/>
+          <w:lang w:eastAsia="zh-CN"/>
+        </w:rPr>
+        <w:t>。训练时，利用训练好的网络的参数，利用数据集对新增加的网络层进行训练。</w:t>
+      </w:r>
+    </w:p>
+    <w:p>
+      <w:pPr>
+        <w:rPr>
+          <w:lang w:eastAsia="zh-CN"/>
+        </w:rPr>
+      </w:pPr>
+      <w:r>
+        <w:rPr>
+          <w:lang w:eastAsia="zh-CN"/>
+        </w:rPr>
+        <w:t xml:space="preserve">        </w:t>
+      </w:r>
+      <w:r>
+        <w:rPr>
+          <w:lang w:eastAsia="zh-CN"/>
+        </w:rPr>
+        <w:t>整体的思路与框架如下图</w:t>
+      </w:r>
+      <w:r>
+        <w:rPr>
+          <w:rFonts w:hint="eastAsia"/>
+          <w:lang w:eastAsia="zh-CN"/>
+        </w:rPr>
+        <w:t>：</w:t>
+      </w:r>
+    </w:p>
+    <w:p>
+      <w:pPr>
+        <w:rPr>
+          <w:rFonts w:hint="eastAsia"/>
+          <w:lang w:eastAsia="zh-CN"/>
+        </w:rPr>
+      </w:pPr>
+      <w:r>
+        <w:rPr>
+          <w:noProof/>
+          <w:lang w:eastAsia="zh-CN"/>
+        </w:rPr>
+        <w:drawing>
+          <wp:inline distT="0" distB="0" distL="0" distR="0" wp14:anchorId="57ECFF04" wp14:editId="3A00195D">
+            <wp:extent cx="3049270" cy="2212975"/>
+            <wp:effectExtent l="0" t="0" r="0" b="0"/>
+            <wp:docPr id="1" name="图片 1" descr="C:\Users\mac\Desktop\捕获.PNG"/>
+            <wp:cNvGraphicFramePr>
+              <a:graphicFrameLocks xmlns:a="http://schemas.openxmlformats.org/drawingml/2006/main" noChangeAspect="1"/>
+            </wp:cNvGraphicFramePr>
+            <a:graphic xmlns:a="http://schemas.openxmlformats.org/drawingml/2006/main">
+              <a:graphicData uri="http://schemas.openxmlformats.org/drawingml/2006/picture">
+                <pic:pic xmlns:pic="http://schemas.openxmlformats.org/drawingml/2006/picture">
+                  <pic:nvPicPr>
+                    <pic:cNvPr id="0" name="Picture 1" descr="C:\Users\mac\Desktop\捕获.PNG"/>
+                    <pic:cNvPicPr>
+                      <a:picLocks noChangeAspect="1" noChangeArrowheads="1"/>
+                    </pic:cNvPicPr>
+                  </pic:nvPicPr>
+                  <pic:blipFill>
+                    <a:blip r:embed="rId9" cstate="print">
+                      <a:extLst>
+                        <a:ext uri="{28A0092B-C50C-407E-A947-70E740481C1C}">
+                          <a14:useLocalDpi xmlns:a14="http://schemas.microsoft.com/office/drawing/2010/main" val="0"/>
+                        </a:ext>
+                      </a:extLst>
+                    </a:blip>
+                    <a:srcRect/>
+                    <a:stretch>
+                      <a:fillRect/>
+                    </a:stretch>
+                  </pic:blipFill>
+                  <pic:spPr bwMode="auto">
+                    <a:xfrm>
+                      <a:off x="0" y="0"/>
+                      <a:ext cx="3049270" cy="2212975"/>
+                    </a:xfrm>
+                    <a:prstGeom prst="rect">
+                      <a:avLst/>
+                    </a:prstGeom>
+                    <a:noFill/>
+                    <a:ln>
+                      <a:noFill/>
+                    </a:ln>
+                  </pic:spPr>
+                </pic:pic>
+              </a:graphicData>
+            </a:graphic>
+          </wp:inline>
+        </w:drawing>
+      </w:r>
+    </w:p>
+    <w:p>
+      <w:pPr>
+        <w:ind w:firstLineChars="200" w:firstLine="360"/>
+        <w:rPr>
+          <w:lang w:eastAsia="zh-CN"/>
+        </w:rPr>
+      </w:pPr>
+      <w:r>
+        <w:rPr>
           <w:rFonts w:hint="eastAsia"/>
           <w:lang w:eastAsia="zh-CN"/>
         </w:rPr>
@@ -566,7 +682,21 @@
           <w:rFonts w:hint="eastAsia"/>
           <w:lang w:eastAsia="zh-CN"/>
         </w:rPr>
-        <w:t>的最后添加一层与产生哈希特征表示相关的神经网络层；最后，可以利用训练好的网络进行检索，检索的步骤为：（</w:t>
+        <w:t>的最后添加一层与产生哈希特征表示相关的神经网络层；最后，可以利用训练好的网络进行检索，检索的步骤为：</w:t>
+      </w:r>
+    </w:p>
+    <w:p>
+      <w:pPr>
+        <w:rPr>
+          <w:lang w:eastAsia="zh-CN"/>
+        </w:rPr>
+      </w:pPr>
+      <w:r>
+        <w:rPr>
+          <w:rFonts w:hint="eastAsia"/>
+          <w:lang w:eastAsia="zh-CN"/>
+        </w:rPr>
+        <w:t>（</w:t>
       </w:r>
       <w:r>
         <w:rPr>
@@ -629,7 +759,35 @@
           <w:rFonts w:hint="eastAsia"/>
           <w:lang w:eastAsia="zh-CN"/>
         </w:rPr>
-        <w:t>1 (3)</w:t>
+        <w:t xml:space="preserve">1 </w:t>
+      </w:r>
+    </w:p>
+    <w:p>
+      <w:pPr>
+        <w:rPr>
+          <w:lang w:eastAsia="zh-CN"/>
+        </w:rPr>
+      </w:pPr>
+      <w:r>
+        <w:rPr>
+          <w:rFonts w:hint="eastAsia"/>
+          <w:lang w:eastAsia="zh-CN"/>
+        </w:rPr>
+        <w:t>（</w:t>
+      </w:r>
+      <w:r>
+        <w:rPr>
+          <w:rFonts w:hint="eastAsia"/>
+          <w:lang w:eastAsia="zh-CN"/>
+        </w:rPr>
+        <w:t>3</w:t>
+      </w:r>
+      <w:r>
+        <w:rPr>
+          <w:rFonts w:hint="eastAsia"/>
+          <w:lang w:eastAsia="zh-CN"/>
+        </w:rPr>
+        <w:t>）</w:t>
       </w:r>
       <w:r>
         <w:rPr>
@@ -659,6 +817,13 @@
         </w:rPr>
         <w:t xml:space="preserve">candidate set </w:t>
       </w:r>
+    </w:p>
+    <w:p>
+      <w:pPr>
+        <w:rPr>
+          <w:lang w:eastAsia="zh-CN"/>
+        </w:rPr>
+      </w:pPr>
       <w:r>
         <w:rPr>
           <w:rFonts w:hint="eastAsia"/>
@@ -697,7 +862,269 @@
     </w:p>
     <w:p>
       <w:pPr>
-        <w:pStyle w:val="Heading2"/>
+        <w:pStyle w:val="3"/>
+        <w:rPr>
+          <w:lang w:eastAsia="zh-CN"/>
+        </w:rPr>
+      </w:pPr>
+      <w:r>
+        <w:rPr>
+          <w:rFonts w:hint="eastAsia"/>
+          <w:lang w:eastAsia="zh-CN"/>
+        </w:rPr>
+        <w:t>Performance</w:t>
+      </w:r>
+    </w:p>
+    <w:p>
+      <w:pPr>
+        <w:rPr>
+          <w:lang w:eastAsia="zh-CN"/>
+        </w:rPr>
+      </w:pPr>
+      <w:r>
+        <w:rPr>
+          <w:rFonts w:hint="eastAsia"/>
+          <w:lang w:eastAsia="zh-CN"/>
+        </w:rPr>
+        <w:t xml:space="preserve"> </w:t>
+      </w:r>
+      <w:r>
+        <w:rPr>
+          <w:lang w:eastAsia="zh-CN"/>
+        </w:rPr>
+        <w:t xml:space="preserve">       </w:t>
+      </w:r>
+      <w:r>
+        <w:rPr>
+          <w:lang w:eastAsia="zh-CN"/>
+        </w:rPr>
+        <w:t>在</w:t>
+      </w:r>
+      <w:r>
+        <w:rPr>
+          <w:lang w:eastAsia="zh-CN"/>
+        </w:rPr>
+        <w:t>MNIST</w:t>
+      </w:r>
+      <w:r>
+        <w:rPr>
+          <w:lang w:eastAsia="zh-CN"/>
+        </w:rPr>
+        <w:t>与</w:t>
+      </w:r>
+      <w:r>
+        <w:rPr>
+          <w:lang w:eastAsia="zh-CN"/>
+        </w:rPr>
+        <w:t>CIFAR</w:t>
+      </w:r>
+      <w:r>
+        <w:rPr>
+          <w:rFonts w:hint="eastAsia"/>
+          <w:lang w:eastAsia="zh-CN"/>
+        </w:rPr>
+        <w:t>-</w:t>
+      </w:r>
+      <w:r>
+        <w:rPr>
+          <w:lang w:eastAsia="zh-CN"/>
+        </w:rPr>
+        <w:t>10</w:t>
+      </w:r>
+      <w:r>
+        <w:rPr>
+          <w:lang w:eastAsia="zh-CN"/>
+        </w:rPr>
+        <w:t>数据集上</w:t>
+      </w:r>
+      <w:r>
+        <w:rPr>
+          <w:rFonts w:hint="eastAsia"/>
+          <w:lang w:eastAsia="zh-CN"/>
+        </w:rPr>
+        <w:t>，</w:t>
+      </w:r>
+      <w:r>
+        <w:rPr>
+          <w:lang w:eastAsia="zh-CN"/>
+        </w:rPr>
+        <w:t>检索的精度与之前最好的结果相比分别提高了</w:t>
+      </w:r>
+      <w:r>
+        <w:rPr>
+          <w:rFonts w:hint="eastAsia"/>
+          <w:lang w:eastAsia="zh-CN"/>
+        </w:rPr>
+        <w:t>1%</w:t>
+      </w:r>
+      <w:r>
+        <w:rPr>
+          <w:lang w:eastAsia="zh-CN"/>
+        </w:rPr>
+        <w:t>与</w:t>
+      </w:r>
+      <w:r>
+        <w:rPr>
+          <w:rFonts w:hint="eastAsia"/>
+          <w:lang w:eastAsia="zh-CN"/>
+        </w:rPr>
+        <w:t>3</w:t>
+      </w:r>
+      <w:r>
+        <w:rPr>
+          <w:lang w:eastAsia="zh-CN"/>
+        </w:rPr>
+        <w:t>0</w:t>
+      </w:r>
+      <w:r>
+        <w:rPr>
+          <w:rFonts w:hint="eastAsia"/>
+          <w:lang w:eastAsia="zh-CN"/>
+        </w:rPr>
+        <w:t>%</w:t>
+      </w:r>
+      <w:r>
+        <w:rPr>
+          <w:rFonts w:hint="eastAsia"/>
+          <w:lang w:eastAsia="zh-CN"/>
+        </w:rPr>
+        <w:t>。</w:t>
+      </w:r>
+    </w:p>
+    <w:p>
+      <w:pPr>
+        <w:rPr>
+          <w:rFonts w:hint="eastAsia"/>
+          <w:lang w:eastAsia="zh-CN"/>
+        </w:rPr>
+      </w:pPr>
+      <w:r>
+        <w:rPr>
+          <w:noProof/>
+          <w:lang w:eastAsia="zh-CN"/>
+        </w:rPr>
+        <w:drawing>
+          <wp:inline distT="0" distB="0" distL="0" distR="0">
+            <wp:extent cx="2613547" cy="1743340"/>
+            <wp:effectExtent l="0" t="0" r="0" b="0"/>
+            <wp:docPr id="3" name="图片 3" descr="C:\Users\mac\Desktop\捕获.PNG"/>
+            <wp:cNvGraphicFramePr>
+              <a:graphicFrameLocks xmlns:a="http://schemas.openxmlformats.org/drawingml/2006/main" noChangeAspect="1"/>
+            </wp:cNvGraphicFramePr>
+            <a:graphic xmlns:a="http://schemas.openxmlformats.org/drawingml/2006/main">
+              <a:graphicData uri="http://schemas.openxmlformats.org/drawingml/2006/picture">
+                <pic:pic xmlns:pic="http://schemas.openxmlformats.org/drawingml/2006/picture">
+                  <pic:nvPicPr>
+                    <pic:cNvPr id="0" name="Picture 3" descr="C:\Users\mac\Desktop\捕获.PNG"/>
+                    <pic:cNvPicPr>
+                      <a:picLocks noChangeAspect="1" noChangeArrowheads="1"/>
+                    </pic:cNvPicPr>
+                  </pic:nvPicPr>
+                  <pic:blipFill>
+                    <a:blip r:embed="rId10">
+                      <a:extLst>
+                        <a:ext uri="{28A0092B-C50C-407E-A947-70E740481C1C}">
+                          <a14:useLocalDpi xmlns:a14="http://schemas.microsoft.com/office/drawing/2010/main" val="0"/>
+                        </a:ext>
+                      </a:extLst>
+                    </a:blip>
+                    <a:srcRect/>
+                    <a:stretch>
+                      <a:fillRect/>
+                    </a:stretch>
+                  </pic:blipFill>
+                  <pic:spPr bwMode="auto">
+                    <a:xfrm>
+                      <a:off x="0" y="0"/>
+                      <a:ext cx="2636503" cy="1758652"/>
+                    </a:xfrm>
+                    <a:prstGeom prst="rect">
+                      <a:avLst/>
+                    </a:prstGeom>
+                    <a:noFill/>
+                    <a:ln>
+                      <a:noFill/>
+                    </a:ln>
+                  </pic:spPr>
+                </pic:pic>
+              </a:graphicData>
+            </a:graphic>
+          </wp:inline>
+        </w:drawing>
+      </w:r>
+    </w:p>
+    <w:p>
+      <w:pPr>
+        <w:rPr>
+          <w:lang w:eastAsia="zh-CN"/>
+        </w:rPr>
+      </w:pPr>
+      <w:r>
+        <w:rPr>
+          <w:noProof/>
+          <w:lang w:eastAsia="zh-CN"/>
+        </w:rPr>
+        <w:drawing>
+          <wp:inline distT="0" distB="0" distL="0" distR="0">
+            <wp:extent cx="2613025" cy="1731109"/>
+            <wp:effectExtent l="0" t="0" r="0" b="2540"/>
+            <wp:docPr id="4" name="图片 4" descr="C:\Users\mac\Desktop\捕获.PNG"/>
+            <wp:cNvGraphicFramePr>
+              <a:graphicFrameLocks xmlns:a="http://schemas.openxmlformats.org/drawingml/2006/main" noChangeAspect="1"/>
+            </wp:cNvGraphicFramePr>
+            <a:graphic xmlns:a="http://schemas.openxmlformats.org/drawingml/2006/main">
+              <a:graphicData uri="http://schemas.openxmlformats.org/drawingml/2006/picture">
+                <pic:pic xmlns:pic="http://schemas.openxmlformats.org/drawingml/2006/picture">
+                  <pic:nvPicPr>
+                    <pic:cNvPr id="0" name="Picture 4" descr="C:\Users\mac\Desktop\捕获.PNG"/>
+                    <pic:cNvPicPr>
+                      <a:picLocks noChangeAspect="1" noChangeArrowheads="1"/>
+                    </pic:cNvPicPr>
+                  </pic:nvPicPr>
+                  <pic:blipFill>
+                    <a:blip r:embed="rId11">
+                      <a:extLst>
+                        <a:ext uri="{28A0092B-C50C-407E-A947-70E740481C1C}">
+                          <a14:useLocalDpi xmlns:a14="http://schemas.microsoft.com/office/drawing/2010/main" val="0"/>
+                        </a:ext>
+                      </a:extLst>
+                    </a:blip>
+                    <a:srcRect/>
+                    <a:stretch>
+                      <a:fillRect/>
+                    </a:stretch>
+                  </pic:blipFill>
+                  <pic:spPr bwMode="auto">
+                    <a:xfrm>
+                      <a:off x="0" y="0"/>
+                      <a:ext cx="2626633" cy="1740125"/>
+                    </a:xfrm>
+                    <a:prstGeom prst="rect">
+                      <a:avLst/>
+                    </a:prstGeom>
+                    <a:noFill/>
+                    <a:ln>
+                      <a:noFill/>
+                    </a:ln>
+                  </pic:spPr>
+                </pic:pic>
+              </a:graphicData>
+            </a:graphic>
+          </wp:inline>
+        </w:drawing>
+      </w:r>
+    </w:p>
+    <w:p>
+      <w:pPr>
+        <w:rPr>
+          <w:rFonts w:hint="eastAsia"/>
+          <w:lang w:eastAsia="zh-CN"/>
+        </w:rPr>
+      </w:pPr>
+    </w:p>
+    <w:p>
+      <w:pPr>
+        <w:pStyle w:val="2"/>
         <w:rPr>
           <w:lang w:eastAsia="zh-CN"/>
         </w:rPr>
@@ -723,7 +1150,7 @@
     </w:p>
     <w:p>
       <w:pPr>
-        <w:pStyle w:val="Heading3"/>
+        <w:pStyle w:val="3"/>
         <w:rPr>
           <w:lang w:eastAsia="zh-CN"/>
         </w:rPr>
@@ -827,16 +1254,17 @@
     </w:p>
     <w:p>
       <w:pPr>
-        <w:pStyle w:val="Heading3"/>
-        <w:rPr>
-          <w:lang w:eastAsia="zh-CN"/>
-        </w:rPr>
-      </w:pPr>
-      <w:r>
-        <w:rPr>
-          <w:rFonts w:hint="eastAsia"/>
-          <w:lang w:eastAsia="zh-CN"/>
-        </w:rPr>
+        <w:pStyle w:val="3"/>
+        <w:rPr>
+          <w:lang w:eastAsia="zh-CN"/>
+        </w:rPr>
+      </w:pPr>
+      <w:r>
+        <w:rPr>
+          <w:rFonts w:hint="eastAsia"/>
+          <w:lang w:eastAsia="zh-CN"/>
+        </w:rPr>
+        <w:lastRenderedPageBreak/>
         <w:t>Framework</w:t>
       </w:r>
     </w:p>
@@ -857,6 +1285,146 @@
         <w:rPr>
           <w:lang w:eastAsia="zh-CN"/>
         </w:rPr>
+        <w:t xml:space="preserve">      </w:t>
+      </w:r>
+      <w:r>
+        <w:rPr>
+          <w:lang w:eastAsia="zh-CN"/>
+        </w:rPr>
+        <w:t>在已有的神经网络的基础上</w:t>
+      </w:r>
+      <w:r>
+        <w:rPr>
+          <w:rFonts w:hint="eastAsia"/>
+          <w:lang w:eastAsia="zh-CN"/>
+        </w:rPr>
+        <w:t>，</w:t>
+      </w:r>
+      <w:r>
+        <w:rPr>
+          <w:lang w:eastAsia="zh-CN"/>
+        </w:rPr>
+        <w:t>论文将最后的全连接层替换成了卷积层</w:t>
+      </w:r>
+      <w:r>
+        <w:rPr>
+          <w:rFonts w:hint="eastAsia"/>
+          <w:lang w:eastAsia="zh-CN"/>
+        </w:rPr>
+        <w:t>、</w:t>
+      </w:r>
+      <w:r>
+        <w:rPr>
+          <w:lang w:eastAsia="zh-CN"/>
+        </w:rPr>
+        <w:t>GAP</w:t>
+      </w:r>
+      <w:r>
+        <w:rPr>
+          <w:lang w:eastAsia="zh-CN"/>
+        </w:rPr>
+        <w:t>层与池化层</w:t>
+      </w:r>
+      <w:r>
+        <w:rPr>
+          <w:rFonts w:hint="eastAsia"/>
+          <w:lang w:eastAsia="zh-CN"/>
+        </w:rPr>
+        <w:t>，以此提取出</w:t>
+      </w:r>
+      <w:r>
+        <w:rPr>
+          <w:rFonts w:hint="eastAsia"/>
+          <w:lang w:eastAsia="zh-CN"/>
+        </w:rPr>
+        <w:t>CAMs</w:t>
+      </w:r>
+      <w:r>
+        <w:rPr>
+          <w:rFonts w:hint="eastAsia"/>
+          <w:lang w:eastAsia="zh-CN"/>
+        </w:rPr>
+        <w:t>并对原来网络得到的特征进行加权求和、池化，得到新的特征表示。</w:t>
+      </w:r>
+    </w:p>
+    <w:p>
+      <w:pPr>
+        <w:rPr>
+          <w:rFonts w:hint="eastAsia"/>
+          <w:lang w:eastAsia="zh-CN"/>
+        </w:rPr>
+      </w:pPr>
+      <w:r>
+        <w:rPr>
+          <w:noProof/>
+          <w:lang w:eastAsia="zh-CN"/>
+        </w:rPr>
+        <w:drawing>
+          <wp:inline distT="0" distB="0" distL="0" distR="0" wp14:anchorId="7E20AEA4" wp14:editId="46D8D1CC">
+            <wp:extent cx="3047679" cy="934871"/>
+            <wp:effectExtent l="0" t="0" r="635" b="0"/>
+            <wp:docPr id="2" name="图片 2" descr="C:\Users\mac\Desktop\捕获.PNG"/>
+            <wp:cNvGraphicFramePr>
+              <a:graphicFrameLocks xmlns:a="http://schemas.openxmlformats.org/drawingml/2006/main" noChangeAspect="1"/>
+            </wp:cNvGraphicFramePr>
+            <a:graphic xmlns:a="http://schemas.openxmlformats.org/drawingml/2006/main">
+              <a:graphicData uri="http://schemas.openxmlformats.org/drawingml/2006/picture">
+                <pic:pic xmlns:pic="http://schemas.openxmlformats.org/drawingml/2006/picture">
+                  <pic:nvPicPr>
+                    <pic:cNvPr id="0" name="Picture 2" descr="C:\Users\mac\Desktop\捕获.PNG"/>
+                    <pic:cNvPicPr>
+                      <a:picLocks noChangeAspect="1" noChangeArrowheads="1"/>
+                    </pic:cNvPicPr>
+                  </pic:nvPicPr>
+                  <pic:blipFill>
+                    <a:blip r:embed="rId12" cstate="print">
+                      <a:extLst>
+                        <a:ext uri="{28A0092B-C50C-407E-A947-70E740481C1C}">
+                          <a14:useLocalDpi xmlns:a14="http://schemas.microsoft.com/office/drawing/2010/main" val="0"/>
+                        </a:ext>
+                      </a:extLst>
+                    </a:blip>
+                    <a:srcRect/>
+                    <a:stretch>
+                      <a:fillRect/>
+                    </a:stretch>
+                  </pic:blipFill>
+                  <pic:spPr bwMode="auto">
+                    <a:xfrm>
+                      <a:off x="0" y="0"/>
+                      <a:ext cx="3050075" cy="935606"/>
+                    </a:xfrm>
+                    <a:prstGeom prst="rect">
+                      <a:avLst/>
+                    </a:prstGeom>
+                    <a:noFill/>
+                    <a:ln>
+                      <a:noFill/>
+                    </a:ln>
+                  </pic:spPr>
+                </pic:pic>
+              </a:graphicData>
+            </a:graphic>
+          </wp:inline>
+        </w:drawing>
+      </w:r>
+    </w:p>
+    <w:p>
+      <w:pPr>
+        <w:rPr>
+          <w:lang w:eastAsia="zh-CN"/>
+        </w:rPr>
+      </w:pPr>
+      <w:r>
+        <w:rPr>
+          <w:lang w:eastAsia="zh-CN"/>
+        </w:rPr>
+        <w:t xml:space="preserve"> </w:t>
+      </w:r>
+      <w:r>
+        <w:rPr>
+          <w:lang w:eastAsia="zh-CN"/>
+        </w:rPr>
         <w:t xml:space="preserve">       </w:t>
       </w:r>
       <w:r>
@@ -864,7 +1432,14 @@
           <w:rFonts w:hint="eastAsia"/>
           <w:lang w:eastAsia="zh-CN"/>
         </w:rPr>
-        <w:t>整个算法有以下几部分组成：首先，训练</w:t>
+        <w:t>整个算法由</w:t>
+      </w:r>
+      <w:r>
+        <w:rPr>
+          <w:rFonts w:hint="eastAsia"/>
+          <w:lang w:eastAsia="zh-CN"/>
+        </w:rPr>
+        <w:t>以下几部分组成：首先，训练</w:t>
       </w:r>
       <w:r>
         <w:rPr>
@@ -953,16 +1528,147 @@
     </w:p>
     <w:p>
       <w:pPr>
-        <w:pStyle w:val="Heading2"/>
-      </w:pPr>
-      <w:r>
-        <w:lastRenderedPageBreak/>
+        <w:pStyle w:val="3"/>
+        <w:rPr>
+          <w:lang w:eastAsia="zh-CN"/>
+        </w:rPr>
+      </w:pPr>
+      <w:r>
+        <w:rPr>
+          <w:lang w:eastAsia="zh-CN"/>
+        </w:rPr>
+        <w:t>Performance</w:t>
+      </w:r>
+    </w:p>
+    <w:p>
+      <w:pPr>
+        <w:rPr>
+          <w:lang w:eastAsia="zh-CN"/>
+        </w:rPr>
+      </w:pPr>
+      <w:r>
+        <w:rPr>
+          <w:rFonts w:hint="eastAsia"/>
+          <w:lang w:eastAsia="zh-CN"/>
+        </w:rPr>
+        <w:t xml:space="preserve"> </w:t>
+      </w:r>
+      <w:r>
+        <w:rPr>
+          <w:lang w:eastAsia="zh-CN"/>
+        </w:rPr>
+        <w:t xml:space="preserve">      </w:t>
+      </w:r>
+      <w:r>
+        <w:rPr>
+          <w:lang w:eastAsia="zh-CN"/>
+        </w:rPr>
+        <w:t>在某些数据集上</w:t>
+      </w:r>
+      <w:r>
+        <w:rPr>
+          <w:rFonts w:hint="eastAsia"/>
+          <w:lang w:eastAsia="zh-CN"/>
+        </w:rPr>
+        <w:t>，</w:t>
+      </w:r>
+      <w:r>
+        <w:rPr>
+          <w:lang w:eastAsia="zh-CN"/>
+        </w:rPr>
+        <w:t>论文的算法在查询精度上有所提升</w:t>
+      </w:r>
+      <w:r>
+        <w:rPr>
+          <w:rFonts w:hint="eastAsia"/>
+          <w:lang w:eastAsia="zh-CN"/>
+        </w:rPr>
+        <w:t>：</w:t>
+      </w:r>
+    </w:p>
+    <w:p>
+      <w:pPr>
+        <w:rPr>
+          <w:rFonts w:hint="eastAsia"/>
+          <w:lang w:eastAsia="zh-CN"/>
+        </w:rPr>
+      </w:pPr>
+      <w:r>
+        <w:rPr>
+          <w:noProof/>
+          <w:lang w:eastAsia="zh-CN"/>
+        </w:rPr>
+        <w:drawing>
+          <wp:inline distT="0" distB="0" distL="0" distR="0">
+            <wp:extent cx="3049270" cy="2284311"/>
+            <wp:effectExtent l="0" t="0" r="0" b="1905"/>
+            <wp:docPr id="5" name="图片 5" descr="C:\Users\mac\Desktop\捕获.PNG"/>
+            <wp:cNvGraphicFramePr>
+              <a:graphicFrameLocks xmlns:a="http://schemas.openxmlformats.org/drawingml/2006/main" noChangeAspect="1"/>
+            </wp:cNvGraphicFramePr>
+            <a:graphic xmlns:a="http://schemas.openxmlformats.org/drawingml/2006/main">
+              <a:graphicData uri="http://schemas.openxmlformats.org/drawingml/2006/picture">
+                <pic:pic xmlns:pic="http://schemas.openxmlformats.org/drawingml/2006/picture">
+                  <pic:nvPicPr>
+                    <pic:cNvPr id="0" name="Picture 5" descr="C:\Users\mac\Desktop\捕获.PNG"/>
+                    <pic:cNvPicPr>
+                      <a:picLocks noChangeAspect="1" noChangeArrowheads="1"/>
+                    </pic:cNvPicPr>
+                  </pic:nvPicPr>
+                  <pic:blipFill>
+                    <a:blip r:embed="rId13" cstate="print">
+                      <a:extLst>
+                        <a:ext uri="{28A0092B-C50C-407E-A947-70E740481C1C}">
+                          <a14:useLocalDpi xmlns:a14="http://schemas.microsoft.com/office/drawing/2010/main" val="0"/>
+                        </a:ext>
+                      </a:extLst>
+                    </a:blip>
+                    <a:srcRect/>
+                    <a:stretch>
+                      <a:fillRect/>
+                    </a:stretch>
+                  </pic:blipFill>
+                  <pic:spPr bwMode="auto">
+                    <a:xfrm>
+                      <a:off x="0" y="0"/>
+                      <a:ext cx="3049270" cy="2284311"/>
+                    </a:xfrm>
+                    <a:prstGeom prst="rect">
+                      <a:avLst/>
+                    </a:prstGeom>
+                    <a:noFill/>
+                    <a:ln>
+                      <a:noFill/>
+                    </a:ln>
+                  </pic:spPr>
+                </pic:pic>
+              </a:graphicData>
+            </a:graphic>
+          </wp:inline>
+        </w:drawing>
+      </w:r>
+    </w:p>
+    <w:p>
+      <w:pPr>
+        <w:rPr>
+          <w:rFonts w:hint="eastAsia"/>
+          <w:lang w:eastAsia="zh-CN"/>
+        </w:rPr>
+      </w:pPr>
+      <w:bookmarkStart w:id="0" w:name="_GoBack"/>
+      <w:bookmarkEnd w:id="0"/>
+    </w:p>
+    <w:p>
+      <w:pPr>
+        <w:pStyle w:val="2"/>
+      </w:pPr>
+      <w:r>
         <w:t>Large-Scale Image Retrieval with Attentive Deep Local Features</w:t>
       </w:r>
     </w:p>
     <w:p>
       <w:pPr>
-        <w:pStyle w:val="Heading3"/>
+        <w:pStyle w:val="3"/>
       </w:pPr>
       <w:r>
         <w:t>M</w:t>
@@ -1055,7 +1761,7 @@
     </w:p>
     <w:p>
       <w:pPr>
-        <w:pStyle w:val="Heading3"/>
+        <w:pStyle w:val="3"/>
       </w:pPr>
       <w:r>
         <w:t>Framework</w:t>
@@ -1084,7 +1790,7 @@
     </w:p>
     <w:p>
       <w:pPr>
-        <w:pStyle w:val="Heading4"/>
+        <w:pStyle w:val="4"/>
         <w:rPr>
           <w:lang w:eastAsia="zh-CN"/>
         </w:rPr>
@@ -1129,12 +1835,19 @@
           <w:rFonts w:hint="eastAsia"/>
           <w:lang w:eastAsia="zh-CN"/>
         </w:rPr>
-        <w:t>）在带标注的地标图像数据集上进行训练，提取图像中的稠密特征，并通过构建图像金字塔来处理尺寸变化问题。训练结束后，可得与地标检索任务有关的局部特征表达。</w:t>
-      </w:r>
-    </w:p>
-    <w:p>
-      <w:pPr>
-        <w:pStyle w:val="Heading4"/>
+        <w:t>）在带标注的地标图像数据集上进行训练，提取图像中的稠密特征，并通过构建图像金</w:t>
+      </w:r>
+      <w:r>
+        <w:rPr>
+          <w:rFonts w:hint="eastAsia"/>
+          <w:lang w:eastAsia="zh-CN"/>
+        </w:rPr>
+        <w:t>字塔来处理尺寸变化问题。训练结束后，可得与地标检索任务有关的局部特征表达。</w:t>
+      </w:r>
+    </w:p>
+    <w:p>
+      <w:pPr>
+        <w:pStyle w:val="4"/>
         <w:rPr>
           <w:lang w:eastAsia="zh-CN"/>
         </w:rPr>
@@ -1184,7 +1897,7 @@
     </w:p>
     <w:p>
       <w:pPr>
-        <w:pStyle w:val="Heading4"/>
+        <w:pStyle w:val="4"/>
         <w:rPr>
           <w:lang w:eastAsia="zh-CN"/>
         </w:rPr>
@@ -1324,7 +2037,7 @@
     </w:p>
     <w:p>
       <w:pPr>
-        <w:pStyle w:val="Heading4"/>
+        <w:pStyle w:val="4"/>
         <w:rPr>
           <w:lang w:eastAsia="zh-CN"/>
         </w:rPr>
@@ -1458,17 +2171,17 @@
     </w:p>
     <w:p>
       <w:pPr>
-        <w:rPr>
-          <w:rFonts w:hint="eastAsia"/>
-          <w:lang w:eastAsia="zh-CN"/>
-        </w:rPr>
-      </w:pPr>
-      <w:r>
-        <w:rPr>
-          <w:rFonts w:hint="eastAsia"/>
-          <w:lang w:eastAsia="zh-CN"/>
-        </w:rPr>
-        <w:t xml:space="preserve">　　给定一张查询图像，先对从查询图像中提取的每个局部特征进行近似最近邻搜索，之后对于从索引中检索出的前</w:t>
+        <w:ind w:firstLine="375"/>
+        <w:rPr>
+          <w:lang w:eastAsia="zh-CN"/>
+        </w:rPr>
+      </w:pPr>
+      <w:r>
+        <w:rPr>
+          <w:rFonts w:hint="eastAsia"/>
+          <w:lang w:eastAsia="zh-CN"/>
+        </w:rPr>
+        <w:t>给定一张查询图像，先对从查询图像中提取的每个局部特征进行近似最近邻搜索，之后对于从索引中检索出的前</w:t>
       </w:r>
       <w:r>
         <w:rPr>
@@ -1501,7 +2214,16 @@
     </w:p>
     <w:p>
       <w:pPr>
-        <w:pStyle w:val="Heading2"/>
+        <w:ind w:firstLine="375"/>
+        <w:rPr>
+          <w:rFonts w:hint="eastAsia"/>
+          <w:lang w:eastAsia="zh-CN"/>
+        </w:rPr>
+      </w:pPr>
+    </w:p>
+    <w:p>
+      <w:pPr>
+        <w:pStyle w:val="2"/>
       </w:pPr>
       <w:r>
         <w:t>ImageNet Classification with Deep Convolutional Neural Networks</w:t>
@@ -1592,357 +2314,365 @@
     </w:p>
     <w:p>
       <w:pPr>
-        <w:pStyle w:val="Heading3"/>
-        <w:rPr>
-          <w:lang w:eastAsia="zh-CN"/>
-        </w:rPr>
-      </w:pPr>
-      <w:r>
-        <w:rPr>
+        <w:pStyle w:val="3"/>
+        <w:rPr>
+          <w:lang w:eastAsia="zh-CN"/>
+        </w:rPr>
+      </w:pPr>
+      <w:r>
+        <w:rPr>
+          <w:lang w:eastAsia="zh-CN"/>
+        </w:rPr>
+        <w:t xml:space="preserve">Network </w:t>
+      </w:r>
+      <w:r>
+        <w:rPr>
+          <w:lang w:eastAsia="zh-CN"/>
+        </w:rPr>
+        <w:t>S</w:t>
+      </w:r>
+      <w:r>
+        <w:rPr>
+          <w:rFonts w:hint="eastAsia"/>
+          <w:lang w:eastAsia="zh-CN"/>
+        </w:rPr>
+        <w:t>tructure</w:t>
+      </w:r>
+    </w:p>
+    <w:p>
+      <w:pPr>
+        <w:rPr>
+          <w:lang w:eastAsia="zh-CN"/>
+        </w:rPr>
+      </w:pPr>
+      <w:r>
+        <w:rPr>
+          <w:rFonts w:hint="eastAsia"/>
+          <w:lang w:eastAsia="zh-CN"/>
+        </w:rPr>
+        <w:t xml:space="preserve"> </w:t>
+      </w:r>
+      <w:r>
+        <w:rPr>
+          <w:lang w:eastAsia="zh-CN"/>
+        </w:rPr>
+        <w:t xml:space="preserve">       </w:t>
+      </w:r>
+      <w:r>
+        <w:rPr>
+          <w:rFonts w:hint="eastAsia"/>
+          <w:lang w:eastAsia="zh-CN"/>
+        </w:rPr>
+        <w:t>该论文提出了如下创新结构，提高了学习的效率与效果：</w:t>
+      </w:r>
+      <w:r>
+        <w:rPr>
+          <w:rFonts w:hint="eastAsia"/>
+          <w:lang w:eastAsia="zh-CN"/>
+        </w:rPr>
+        <w:t>1. ReLUs</w:t>
+      </w:r>
+      <w:r>
+        <w:rPr>
+          <w:rFonts w:hint="eastAsia"/>
+          <w:lang w:eastAsia="zh-CN"/>
+        </w:rPr>
+        <w:t>线性整流函数，提高了梯度下降的效率，一定程度上解决了梯度爆炸与梯度消失的问题；</w:t>
+      </w:r>
+      <w:r>
+        <w:rPr>
+          <w:rFonts w:hint="eastAsia"/>
+          <w:lang w:eastAsia="zh-CN"/>
+        </w:rPr>
+        <w:t xml:space="preserve">2. </w:t>
+      </w:r>
+      <w:r>
+        <w:rPr>
+          <w:rFonts w:hint="eastAsia"/>
+          <w:lang w:eastAsia="zh-CN"/>
+        </w:rPr>
+        <w:t>局部归一化，避免了对输入数据归一化的需求，使得模型能够更好的泛化；</w:t>
+      </w:r>
+      <w:r>
+        <w:rPr>
+          <w:rFonts w:hint="eastAsia"/>
+          <w:lang w:eastAsia="zh-CN"/>
+        </w:rPr>
+        <w:t xml:space="preserve">3. </w:t>
+      </w:r>
+      <w:r>
+        <w:rPr>
+          <w:rFonts w:hint="eastAsia"/>
+          <w:lang w:eastAsia="zh-CN"/>
+        </w:rPr>
+        <w:t>重叠池化，使得模型更加难过拟合。</w:t>
+      </w:r>
+    </w:p>
+    <w:p>
+      <w:pPr>
+        <w:pStyle w:val="3"/>
+        <w:rPr>
+          <w:lang w:eastAsia="zh-CN"/>
+        </w:rPr>
+      </w:pPr>
+      <w:r>
+        <w:rPr>
+          <w:lang w:eastAsia="zh-CN"/>
+        </w:rPr>
+        <w:t>Training Methods</w:t>
+      </w:r>
+    </w:p>
+    <w:p>
+      <w:pPr>
+        <w:rPr>
+          <w:lang w:eastAsia="zh-CN"/>
+        </w:rPr>
+      </w:pPr>
+      <w:r>
+        <w:rPr>
+          <w:rFonts w:hint="eastAsia"/>
+          <w:lang w:eastAsia="zh-CN"/>
+        </w:rPr>
+        <w:t xml:space="preserve"> </w:t>
+      </w:r>
+      <w:r>
+        <w:rPr>
+          <w:lang w:eastAsia="zh-CN"/>
+        </w:rPr>
+        <w:t xml:space="preserve">       </w:t>
+      </w:r>
+      <w:r>
+        <w:rPr>
+          <w:rFonts w:hint="eastAsia"/>
+          <w:lang w:eastAsia="zh-CN"/>
+        </w:rPr>
+        <w:t>同时该论文还提出了多种提高训练效率的模型训练方法：</w:t>
+      </w:r>
+      <w:r>
+        <w:rPr>
+          <w:rFonts w:hint="eastAsia"/>
+          <w:lang w:eastAsia="zh-CN"/>
+        </w:rPr>
+        <w:t xml:space="preserve">1. </w:t>
+      </w:r>
+      <w:r>
+        <w:rPr>
+          <w:rFonts w:hint="eastAsia"/>
+          <w:lang w:eastAsia="zh-CN"/>
+        </w:rPr>
+        <w:t>数据集增强，减少过拟合，更好的捕捉原始图像的重要特征；</w:t>
+      </w:r>
+      <w:r>
+        <w:rPr>
+          <w:rFonts w:hint="eastAsia"/>
+          <w:lang w:eastAsia="zh-CN"/>
+        </w:rPr>
+        <w:t>2. Dropout</w:t>
+      </w:r>
+      <w:r>
+        <w:rPr>
+          <w:rFonts w:hint="eastAsia"/>
+          <w:lang w:eastAsia="zh-CN"/>
+        </w:rPr>
+        <w:t>方法，减少参数个数，防止过拟合。最终该网络应用于</w:t>
+      </w:r>
+      <w:r>
+        <w:rPr>
+          <w:rFonts w:hint="eastAsia"/>
+          <w:lang w:eastAsia="zh-CN"/>
+        </w:rPr>
+        <w:t>LSVRC-2010</w:t>
+      </w:r>
+      <w:r>
+        <w:rPr>
+          <w:rFonts w:hint="eastAsia"/>
+          <w:lang w:eastAsia="zh-CN"/>
+        </w:rPr>
+        <w:t>数据集，将</w:t>
+      </w:r>
+      <w:r>
+        <w:rPr>
+          <w:rFonts w:hint="eastAsia"/>
+          <w:lang w:eastAsia="zh-CN"/>
+        </w:rPr>
+        <w:t>Top-1</w:t>
+      </w:r>
+      <w:r>
+        <w:rPr>
+          <w:rFonts w:hint="eastAsia"/>
+          <w:lang w:eastAsia="zh-CN"/>
+        </w:rPr>
+        <w:t>错误和</w:t>
+      </w:r>
+      <w:r>
+        <w:rPr>
+          <w:rFonts w:hint="eastAsia"/>
+          <w:lang w:eastAsia="zh-CN"/>
+        </w:rPr>
+        <w:t>Top-5</w:t>
+      </w:r>
+      <w:r>
+        <w:rPr>
+          <w:rFonts w:hint="eastAsia"/>
+          <w:lang w:eastAsia="zh-CN"/>
+        </w:rPr>
+        <w:t>错误分别降到了</w:t>
+      </w:r>
+      <w:r>
+        <w:rPr>
+          <w:rFonts w:hint="eastAsia"/>
+          <w:lang w:eastAsia="zh-CN"/>
+        </w:rPr>
+        <w:t>37.5%</w:t>
+      </w:r>
+      <w:r>
+        <w:rPr>
+          <w:rFonts w:hint="eastAsia"/>
+          <w:lang w:eastAsia="zh-CN"/>
+        </w:rPr>
+        <w:t>和</w:t>
+      </w:r>
+      <w:r>
+        <w:rPr>
+          <w:rFonts w:hint="eastAsia"/>
+          <w:lang w:eastAsia="zh-CN"/>
+        </w:rPr>
+        <w:t>17.0%</w:t>
+      </w:r>
+      <w:r>
+        <w:rPr>
+          <w:rFonts w:hint="eastAsia"/>
+          <w:lang w:eastAsia="zh-CN"/>
+        </w:rPr>
+        <w:t>。</w:t>
+      </w:r>
+    </w:p>
+    <w:p>
+      <w:pPr>
+        <w:rPr>
+          <w:rFonts w:hint="eastAsia"/>
+          <w:lang w:eastAsia="zh-CN"/>
+        </w:rPr>
+      </w:pPr>
+    </w:p>
+    <w:p>
+      <w:pPr>
+        <w:pStyle w:val="2"/>
+      </w:pPr>
+      <w:r>
+        <w:t>Approximate Nearest Neighbor Search on High Dimensional Data---Experiments, Analyses, and Improvement</w:t>
+      </w:r>
+    </w:p>
+    <w:p>
+      <w:pPr>
+        <w:rPr>
+          <w:lang w:eastAsia="zh-CN"/>
+        </w:rPr>
+      </w:pPr>
+      <w:r>
+        <w:rPr>
+          <w:rFonts w:hint="eastAsia"/>
+          <w:lang w:eastAsia="zh-CN"/>
+        </w:rPr>
+        <w:t xml:space="preserve">　在图像检索领域中，常常会涉及到最近邻查询的问题。为降低高维空间中最近邻查询的计算复杂度，人们提出了近似最近邻算法（</w:t>
+      </w:r>
+      <w:r>
+        <w:rPr>
+          <w:rFonts w:hint="eastAsia"/>
+          <w:lang w:eastAsia="zh-CN"/>
+        </w:rPr>
+        <w:t>Approximate Nearest Neighbor</w:t>
+      </w:r>
+      <w:r>
+        <w:rPr>
+          <w:rFonts w:hint="eastAsia"/>
+          <w:lang w:eastAsia="zh-CN"/>
+        </w:rPr>
+        <w:t>（</w:t>
+      </w:r>
+      <w:r>
+        <w:rPr>
+          <w:rFonts w:hint="eastAsia"/>
+          <w:lang w:eastAsia="zh-CN"/>
+        </w:rPr>
+        <w:t>ANN</w:t>
+      </w:r>
+      <w:r>
+        <w:rPr>
+          <w:rFonts w:hint="eastAsia"/>
+          <w:lang w:eastAsia="zh-CN"/>
+        </w:rPr>
+        <w:t>）），通过牺牲一定的精度来换取空间</w:t>
+      </w:r>
+      <w:r>
+        <w:rPr>
+          <w:rFonts w:hint="eastAsia"/>
+          <w:lang w:eastAsia="zh-CN"/>
+        </w:rPr>
+        <w:t>/</w:t>
+      </w:r>
+      <w:r>
+        <w:rPr>
+          <w:rFonts w:hint="eastAsia"/>
+          <w:lang w:eastAsia="zh-CN"/>
+        </w:rPr>
+        <w:t>时间复杂度的降低。本论文中综述了几种常用的</w:t>
+      </w:r>
+      <w:r>
+        <w:rPr>
+          <w:rFonts w:hint="eastAsia"/>
+          <w:lang w:eastAsia="zh-CN"/>
+        </w:rPr>
+        <w:t>ANN</w:t>
+      </w:r>
+      <w:r>
+        <w:rPr>
+          <w:rFonts w:hint="eastAsia"/>
+          <w:lang w:eastAsia="zh-CN"/>
+        </w:rPr>
+        <w:t>实现方法，包括基于局部敏感哈希算法（</w:t>
+      </w:r>
+      <w:r>
+        <w:rPr>
+          <w:rFonts w:hint="eastAsia"/>
+          <w:lang w:eastAsia="zh-CN"/>
+        </w:rPr>
+        <w:t>Locality Sensitive Hashing</w:t>
+      </w:r>
+      <w:r>
+        <w:rPr>
+          <w:rFonts w:hint="eastAsia"/>
+          <w:lang w:eastAsia="zh-CN"/>
+        </w:rPr>
+        <w:t>（</w:t>
+      </w:r>
+      <w:r>
+        <w:rPr>
+          <w:rFonts w:hint="eastAsia"/>
+          <w:lang w:eastAsia="zh-CN"/>
+        </w:rPr>
+        <w:t>LSH</w:t>
+      </w:r>
+      <w:r>
+        <w:rPr>
+          <w:rFonts w:hint="eastAsia"/>
+          <w:lang w:eastAsia="zh-CN"/>
+        </w:rPr>
+        <w:t>））、基于编码的方法、基于树的空间划分方法等。</w:t>
+      </w:r>
+    </w:p>
+    <w:p>
+      <w:pPr>
+        <w:rPr>
+          <w:lang w:eastAsia="zh-CN"/>
+        </w:rPr>
+      </w:pPr>
+      <w:r>
+        <w:rPr>
+          <w:rFonts w:hint="eastAsia"/>
           <w:lang w:eastAsia="zh-CN"/>
         </w:rPr>
         <w:lastRenderedPageBreak/>
-        <w:t xml:space="preserve">Network </w:t>
-      </w:r>
-      <w:r>
-        <w:rPr>
-          <w:lang w:eastAsia="zh-CN"/>
-        </w:rPr>
-        <w:t>S</w:t>
-      </w:r>
-      <w:r>
-        <w:rPr>
-          <w:rFonts w:hint="eastAsia"/>
-          <w:lang w:eastAsia="zh-CN"/>
-        </w:rPr>
-        <w:t>tructure</w:t>
-      </w:r>
-    </w:p>
-    <w:p>
-      <w:pPr>
-        <w:rPr>
-          <w:lang w:eastAsia="zh-CN"/>
-        </w:rPr>
-      </w:pPr>
-      <w:r>
-        <w:rPr>
-          <w:rFonts w:hint="eastAsia"/>
-          <w:lang w:eastAsia="zh-CN"/>
-        </w:rPr>
-        <w:t xml:space="preserve"> </w:t>
-      </w:r>
-      <w:r>
-        <w:rPr>
-          <w:lang w:eastAsia="zh-CN"/>
-        </w:rPr>
-        <w:t xml:space="preserve">       </w:t>
-      </w:r>
-      <w:r>
-        <w:rPr>
-          <w:rFonts w:hint="eastAsia"/>
-          <w:lang w:eastAsia="zh-CN"/>
-        </w:rPr>
-        <w:t>该论文提出了如下创新结构，提高了学习的效率与效果：</w:t>
-      </w:r>
-      <w:r>
-        <w:rPr>
-          <w:rFonts w:hint="eastAsia"/>
-          <w:lang w:eastAsia="zh-CN"/>
-        </w:rPr>
-        <w:t>1. ReLUs</w:t>
-      </w:r>
-      <w:r>
-        <w:rPr>
-          <w:rFonts w:hint="eastAsia"/>
-          <w:lang w:eastAsia="zh-CN"/>
-        </w:rPr>
-        <w:t>线性整流函数，提高了梯度下降的效率，一定程度上解决了梯度爆炸与梯度消失的问题；</w:t>
-      </w:r>
-      <w:r>
-        <w:rPr>
-          <w:rFonts w:hint="eastAsia"/>
-          <w:lang w:eastAsia="zh-CN"/>
-        </w:rPr>
-        <w:t xml:space="preserve">2. </w:t>
-      </w:r>
-      <w:r>
-        <w:rPr>
-          <w:rFonts w:hint="eastAsia"/>
-          <w:lang w:eastAsia="zh-CN"/>
-        </w:rPr>
-        <w:t>局部归一化，避免了对输入数据归一化的需求，使得模型能够更好的泛化；</w:t>
-      </w:r>
-      <w:r>
-        <w:rPr>
-          <w:rFonts w:hint="eastAsia"/>
-          <w:lang w:eastAsia="zh-CN"/>
-        </w:rPr>
-        <w:t xml:space="preserve">3. </w:t>
-      </w:r>
-      <w:r>
-        <w:rPr>
-          <w:rFonts w:hint="eastAsia"/>
-          <w:lang w:eastAsia="zh-CN"/>
-        </w:rPr>
-        <w:t>重叠池化，使得模型更加难过拟合。</w:t>
-      </w:r>
-    </w:p>
-    <w:p>
-      <w:pPr>
-        <w:pStyle w:val="Heading3"/>
-        <w:rPr>
-          <w:lang w:eastAsia="zh-CN"/>
-        </w:rPr>
-      </w:pPr>
-      <w:r>
-        <w:rPr>
-          <w:lang w:eastAsia="zh-CN"/>
-        </w:rPr>
-        <w:t>Training Methods</w:t>
-      </w:r>
-    </w:p>
-    <w:p>
-      <w:pPr>
-        <w:rPr>
-          <w:lang w:eastAsia="zh-CN"/>
-        </w:rPr>
-      </w:pPr>
-      <w:r>
-        <w:rPr>
-          <w:rFonts w:hint="eastAsia"/>
-          <w:lang w:eastAsia="zh-CN"/>
-        </w:rPr>
-        <w:t xml:space="preserve"> </w:t>
-      </w:r>
-      <w:r>
-        <w:rPr>
-          <w:lang w:eastAsia="zh-CN"/>
-        </w:rPr>
-        <w:t xml:space="preserve">       </w:t>
-      </w:r>
-      <w:r>
-        <w:rPr>
-          <w:rFonts w:hint="eastAsia"/>
-          <w:lang w:eastAsia="zh-CN"/>
-        </w:rPr>
-        <w:t>同时该论文还提出了多种提高训练效率的模型训练方法：</w:t>
-      </w:r>
-      <w:r>
-        <w:rPr>
-          <w:rFonts w:hint="eastAsia"/>
-          <w:lang w:eastAsia="zh-CN"/>
-        </w:rPr>
-        <w:t xml:space="preserve">1. </w:t>
-      </w:r>
-      <w:r>
-        <w:rPr>
-          <w:rFonts w:hint="eastAsia"/>
-          <w:lang w:eastAsia="zh-CN"/>
-        </w:rPr>
-        <w:t>数据集增强，减少过拟合，更好的捕捉原始图像的重要特征；</w:t>
-      </w:r>
-      <w:r>
-        <w:rPr>
-          <w:rFonts w:hint="eastAsia"/>
-          <w:lang w:eastAsia="zh-CN"/>
-        </w:rPr>
-        <w:t>2. Dropout</w:t>
-      </w:r>
-      <w:r>
-        <w:rPr>
-          <w:rFonts w:hint="eastAsia"/>
-          <w:lang w:eastAsia="zh-CN"/>
-        </w:rPr>
-        <w:t>方法，减少参数个数，防止过拟合。最终该网络应用于</w:t>
-      </w:r>
-      <w:r>
-        <w:rPr>
-          <w:rFonts w:hint="eastAsia"/>
-          <w:lang w:eastAsia="zh-CN"/>
-        </w:rPr>
-        <w:t>LSVRC-2010</w:t>
-      </w:r>
-      <w:r>
-        <w:rPr>
-          <w:rFonts w:hint="eastAsia"/>
-          <w:lang w:eastAsia="zh-CN"/>
-        </w:rPr>
-        <w:t>数据集，将</w:t>
-      </w:r>
-      <w:r>
-        <w:rPr>
-          <w:rFonts w:hint="eastAsia"/>
-          <w:lang w:eastAsia="zh-CN"/>
-        </w:rPr>
-        <w:t>Top-1</w:t>
-      </w:r>
-      <w:r>
-        <w:rPr>
-          <w:rFonts w:hint="eastAsia"/>
-          <w:lang w:eastAsia="zh-CN"/>
-        </w:rPr>
-        <w:t>错误和</w:t>
-      </w:r>
-      <w:r>
-        <w:rPr>
-          <w:rFonts w:hint="eastAsia"/>
-          <w:lang w:eastAsia="zh-CN"/>
-        </w:rPr>
-        <w:t>Top-5</w:t>
-      </w:r>
-      <w:r>
-        <w:rPr>
-          <w:rFonts w:hint="eastAsia"/>
-          <w:lang w:eastAsia="zh-CN"/>
-        </w:rPr>
-        <w:t>错误分别降到了</w:t>
-      </w:r>
-      <w:r>
-        <w:rPr>
-          <w:rFonts w:hint="eastAsia"/>
-          <w:lang w:eastAsia="zh-CN"/>
-        </w:rPr>
-        <w:t>37.5%</w:t>
-      </w:r>
-      <w:r>
-        <w:rPr>
-          <w:rFonts w:hint="eastAsia"/>
-          <w:lang w:eastAsia="zh-CN"/>
-        </w:rPr>
-        <w:t>和</w:t>
-      </w:r>
-      <w:r>
-        <w:rPr>
-          <w:rFonts w:hint="eastAsia"/>
-          <w:lang w:eastAsia="zh-CN"/>
-        </w:rPr>
-        <w:t>17.0%</w:t>
-      </w:r>
-      <w:r>
-        <w:rPr>
-          <w:rFonts w:hint="eastAsia"/>
-          <w:lang w:eastAsia="zh-CN"/>
-        </w:rPr>
-        <w:t>。</w:t>
-      </w:r>
-    </w:p>
-    <w:p>
-      <w:pPr>
-        <w:pStyle w:val="Heading2"/>
-      </w:pPr>
-      <w:r>
-        <w:t>Approximate Nearest Neighbor Search on High Dimensional Data---Experiments, Analyses, and Improvement</w:t>
-      </w:r>
-    </w:p>
-    <w:p>
-      <w:pPr>
-        <w:rPr>
-          <w:lang w:eastAsia="zh-CN"/>
-        </w:rPr>
-      </w:pPr>
-      <w:r>
-        <w:rPr>
-          <w:rFonts w:hint="eastAsia"/>
-          <w:lang w:eastAsia="zh-CN"/>
-        </w:rPr>
-        <w:t xml:space="preserve">　在图像检索领域中，常常会涉及到最近邻查询的问题。为降低高维空间中最近邻查询的计算复杂度，人们提出了近似最近邻算法（</w:t>
-      </w:r>
-      <w:r>
-        <w:rPr>
-          <w:rFonts w:hint="eastAsia"/>
-          <w:lang w:eastAsia="zh-CN"/>
-        </w:rPr>
-        <w:t>Approximate Nearest Neighbor</w:t>
-      </w:r>
-      <w:r>
-        <w:rPr>
-          <w:rFonts w:hint="eastAsia"/>
-          <w:lang w:eastAsia="zh-CN"/>
-        </w:rPr>
-        <w:t>（</w:t>
-      </w:r>
-      <w:r>
-        <w:rPr>
-          <w:rFonts w:hint="eastAsia"/>
-          <w:lang w:eastAsia="zh-CN"/>
-        </w:rPr>
-        <w:t>ANN</w:t>
-      </w:r>
-      <w:r>
-        <w:rPr>
-          <w:rFonts w:hint="eastAsia"/>
-          <w:lang w:eastAsia="zh-CN"/>
-        </w:rPr>
-        <w:t>）），通过牺牲一定的精度来换取空间</w:t>
-      </w:r>
-      <w:r>
-        <w:rPr>
-          <w:rFonts w:hint="eastAsia"/>
-          <w:lang w:eastAsia="zh-CN"/>
-        </w:rPr>
-        <w:t>/</w:t>
-      </w:r>
-      <w:r>
-        <w:rPr>
-          <w:rFonts w:hint="eastAsia"/>
-          <w:lang w:eastAsia="zh-CN"/>
-        </w:rPr>
-        <w:t>时间复杂度的降低。本论文中综述了几种常用的</w:t>
-      </w:r>
-      <w:r>
-        <w:rPr>
-          <w:rFonts w:hint="eastAsia"/>
-          <w:lang w:eastAsia="zh-CN"/>
-        </w:rPr>
-        <w:t>ANN</w:t>
-      </w:r>
-      <w:r>
-        <w:rPr>
-          <w:rFonts w:hint="eastAsia"/>
-          <w:lang w:eastAsia="zh-CN"/>
-        </w:rPr>
-        <w:t>实现方法，包括基于局部敏感哈希算法（</w:t>
-      </w:r>
-      <w:r>
-        <w:rPr>
-          <w:rFonts w:hint="eastAsia"/>
-          <w:lang w:eastAsia="zh-CN"/>
-        </w:rPr>
-        <w:t>Locality Sensitive Hashing</w:t>
-      </w:r>
-      <w:r>
-        <w:rPr>
-          <w:rFonts w:hint="eastAsia"/>
-          <w:lang w:eastAsia="zh-CN"/>
-        </w:rPr>
-        <w:t>（</w:t>
-      </w:r>
-      <w:r>
-        <w:rPr>
-          <w:rFonts w:hint="eastAsia"/>
-          <w:lang w:eastAsia="zh-CN"/>
-        </w:rPr>
-        <w:t>LSH</w:t>
-      </w:r>
-      <w:r>
-        <w:rPr>
-          <w:rFonts w:hint="eastAsia"/>
-          <w:lang w:eastAsia="zh-CN"/>
-        </w:rPr>
-        <w:t>））、基于编码的方法、基于树的空间划分方法等。</w:t>
-      </w:r>
-    </w:p>
-    <w:p>
-      <w:pPr>
-        <w:rPr>
-          <w:lang w:eastAsia="zh-CN"/>
-        </w:rPr>
-      </w:pPr>
-      <w:r>
-        <w:rPr>
-          <w:rFonts w:hint="eastAsia"/>
-          <w:lang w:eastAsia="zh-CN"/>
-        </w:rPr>
         <w:t xml:space="preserve">　　这里主要介绍局部敏感哈希算法（</w:t>
       </w:r>
       <w:r>
@@ -2518,72 +3248,71 @@
     <w:p>
       <w:pPr>
         <w:rPr>
-          <w:rFonts w:hint="eastAsia"/>
-          <w:lang w:eastAsia="zh-CN"/>
-        </w:rPr>
-      </w:pPr>
-      <w:r>
-        <w:rPr>
-          <w:rFonts w:hint="eastAsia"/>
-          <w:lang w:eastAsia="zh-CN"/>
-        </w:rPr>
-        <w:lastRenderedPageBreak/>
+          <w:lang w:eastAsia="zh-CN"/>
+        </w:rPr>
+      </w:pPr>
+      <w:r>
+        <w:rPr>
+          <w:rFonts w:hint="eastAsia"/>
+          <w:lang w:eastAsia="zh-CN"/>
+        </w:rPr>
         <w:t xml:space="preserve">　　</w:t>
       </w:r>
       <w:r>
         <w:rPr>
           <w:rFonts w:hint="eastAsia"/>
+          <w:lang w:eastAsia="zh-CN"/>
         </w:rPr>
         <w:t>QALSH</w:t>
       </w:r>
       <w:r>
         <w:rPr>
           <w:rFonts w:hint="eastAsia"/>
+          <w:lang w:eastAsia="zh-CN"/>
         </w:rPr>
         <w:t>（</w:t>
       </w:r>
       <w:r>
         <w:rPr>
           <w:rFonts w:hint="eastAsia"/>
+          <w:lang w:eastAsia="zh-CN"/>
         </w:rPr>
         <w:t>Query Aware Locality Sensitive Hashing</w:t>
       </w:r>
       <w:r>
         <w:rPr>
           <w:rFonts w:hint="eastAsia"/>
+          <w:lang w:eastAsia="zh-CN"/>
         </w:rPr>
         <w:t>），感知查询</w:t>
       </w:r>
       <w:r>
         <w:rPr>
           <w:rFonts w:hint="eastAsia"/>
+          <w:lang w:eastAsia="zh-CN"/>
         </w:rPr>
         <w:t>LSH</w:t>
       </w:r>
       <w:r>
         <w:rPr>
           <w:rFonts w:hint="eastAsia"/>
+          <w:lang w:eastAsia="zh-CN"/>
         </w:rPr>
         <w:t>。该方法引入了感知哈希函数，该函数是一个外加感知查询桶划分的随机投影，它不需要传统</w:t>
       </w:r>
       <w:r>
         <w:rPr>
           <w:rFonts w:hint="eastAsia"/>
+          <w:lang w:eastAsia="zh-CN"/>
         </w:rPr>
         <w:t>LSH</w:t>
       </w:r>
       <w:r>
         <w:rPr>
           <w:rFonts w:hint="eastAsia"/>
-        </w:rPr>
-        <w:t>函数中的随机偏移。</w:t>
-      </w:r>
-      <w:r>
-        <w:rPr>
-          <w:rFonts w:hint="eastAsia"/>
-          <w:lang w:eastAsia="zh-CN"/>
-        </w:rPr>
-        <w:t>在预处理阶段，所有数据通过感知哈希函数进行映射，并用</w:t>
+          <w:lang w:eastAsia="zh-CN"/>
+        </w:rPr>
+        <w:t>函数中的随机偏移。在预处理阶段，所有数据通过感知哈希函数进行映射，并用</w:t>
       </w:r>
       <w:r>
         <w:rPr>
@@ -2790,7 +3519,7 @@
     </w:p>
     <w:p>
       <w:pPr>
-        <w:pStyle w:val="Heading1"/>
+        <w:pStyle w:val="1"/>
         <w:rPr>
           <w:lang w:eastAsia="zh-CN"/>
         </w:rPr>
@@ -2853,7 +3582,7 @@
     </w:p>
     <w:p>
       <w:pPr>
-        <w:pStyle w:val="ListParagraph"/>
+        <w:pStyle w:val="af"/>
         <w:numPr>
           <w:ilvl w:val="0"/>
           <w:numId w:val="4"/>
@@ -2896,16 +3625,7 @@
           <w:rFonts w:hint="eastAsia"/>
           <w:lang w:eastAsia="zh-CN"/>
         </w:rPr>
-        <w:t>，在此基础上</w:t>
-      </w:r>
-      <w:bookmarkStart w:id="0" w:name="_GoBack"/>
-      <w:bookmarkEnd w:id="0"/>
-      <w:r>
-        <w:rPr>
-          <w:rFonts w:hint="eastAsia"/>
-          <w:lang w:eastAsia="zh-CN"/>
-        </w:rPr>
-        <w:t>利用</w:t>
+        <w:t>，在此基础上利用</w:t>
       </w:r>
       <w:r>
         <w:rPr>
@@ -2924,7 +3644,7 @@
     </w:p>
     <w:p>
       <w:pPr>
-        <w:pStyle w:val="ListParagraph"/>
+        <w:pStyle w:val="af"/>
         <w:numPr>
           <w:ilvl w:val="0"/>
           <w:numId w:val="4"/>
@@ -2945,7 +3665,6 @@
     <w:p>
       <w:pPr>
         <w:rPr>
-          <w:rFonts w:hint="eastAsia"/>
           <w:lang w:eastAsia="zh-CN"/>
         </w:rPr>
       </w:pPr>
@@ -2983,7 +3702,7 @@
     </w:p>
     <w:p>
       <w:pPr>
-        <w:pStyle w:val="BodyText"/>
+        <w:pStyle w:val="aa"/>
         <w:framePr w:h="1977" w:hRule="exact" w:wrap="around" w:y="12605"/>
         <w:rPr>
           <w:lang w:eastAsia="zh-CN"/>
@@ -3004,7 +3723,7 @@
     </w:p>
     <w:p>
       <w:pPr>
-        <w:pStyle w:val="Heading1"/>
+        <w:pStyle w:val="1"/>
         <w:spacing w:before="120"/>
       </w:pPr>
       <w:r>
@@ -3093,7 +3812,7 @@
 </file>
 
 <file path=word/endnotes.xml><?xml version="1.0" encoding="utf-8"?>
-<w:endnotes xmlns:wpc="http://schemas.microsoft.com/office/word/2010/wordprocessingCanvas" xmlns:cx="http://schemas.microsoft.com/office/drawing/2014/chartex" xmlns:mc="http://schemas.openxmlformats.org/markup-compatibility/2006" xmlns:o="urn:schemas-microsoft-com:office:office" xmlns:r="http://schemas.openxmlformats.org/officeDocument/2006/relationships" xmlns:m="http://schemas.openxmlformats.org/officeDocument/2006/math" xmlns:v="urn:schemas-microsoft-com:vml" xmlns:wp14="http://schemas.microsoft.com/office/word/2010/wordprocessingDrawing" xmlns:wp="http://schemas.openxmlformats.org/drawingml/2006/wordprocessingDrawing" xmlns:w10="urn:schemas-microsoft-com:office:word" xmlns:w="http://schemas.openxmlformats.org/wordprocessingml/2006/main" xmlns:w14="http://schemas.microsoft.com/office/word/2010/wordml" xmlns:w15="http://schemas.microsoft.com/office/word/2012/wordml" xmlns:w16se="http://schemas.microsoft.com/office/word/2015/wordml/symex" xmlns:wpg="http://schemas.microsoft.com/office/word/2010/wordprocessingGroup" xmlns:wpi="http://schemas.microsoft.com/office/word/2010/wordprocessingInk" xmlns:wne="http://schemas.microsoft.com/office/word/2006/wordml" xmlns:wps="http://schemas.microsoft.com/office/word/2010/wordprocessingShape" mc:Ignorable="w14 w15 w16se wp14">
+<w:endnotes xmlns:wpc="http://schemas.microsoft.com/office/word/2010/wordprocessingCanvas" xmlns:mc="http://schemas.openxmlformats.org/markup-compatibility/2006" xmlns:o="urn:schemas-microsoft-com:office:office" xmlns:r="http://schemas.openxmlformats.org/officeDocument/2006/relationships" xmlns:m="http://schemas.openxmlformats.org/officeDocument/2006/math" xmlns:v="urn:schemas-microsoft-com:vml" xmlns:wp14="http://schemas.microsoft.com/office/word/2010/wordprocessingDrawing" xmlns:wp="http://schemas.openxmlformats.org/drawingml/2006/wordprocessingDrawing" xmlns:w10="urn:schemas-microsoft-com:office:word" xmlns:w="http://schemas.openxmlformats.org/wordprocessingml/2006/main" xmlns:w14="http://schemas.microsoft.com/office/word/2010/wordml" xmlns:w15="http://schemas.microsoft.com/office/word/2012/wordml" xmlns:wpg="http://schemas.microsoft.com/office/word/2010/wordprocessingGroup" xmlns:wpi="http://schemas.microsoft.com/office/word/2010/wordprocessingInk" xmlns:wne="http://schemas.microsoft.com/office/word/2006/wordml" xmlns:wps="http://schemas.microsoft.com/office/word/2010/wordprocessingShape" mc:Ignorable="w14 w15 wp14">
   <w:endnote w:type="separator" w:id="-1">
     <w:p>
       <w:r>
@@ -3112,44 +3831,44 @@
 </file>
 
 <file path=word/footer1.xml><?xml version="1.0" encoding="utf-8"?>
-<w:ftr xmlns:wpc="http://schemas.microsoft.com/office/word/2010/wordprocessingCanvas" xmlns:cx="http://schemas.microsoft.com/office/drawing/2014/chartex" xmlns:mc="http://schemas.openxmlformats.org/markup-compatibility/2006" xmlns:o="urn:schemas-microsoft-com:office:office" xmlns:r="http://schemas.openxmlformats.org/officeDocument/2006/relationships" xmlns:m="http://schemas.openxmlformats.org/officeDocument/2006/math" xmlns:v="urn:schemas-microsoft-com:vml" xmlns:wp14="http://schemas.microsoft.com/office/word/2010/wordprocessingDrawing" xmlns:wp="http://schemas.openxmlformats.org/drawingml/2006/wordprocessingDrawing" xmlns:w10="urn:schemas-microsoft-com:office:word" xmlns:w="http://schemas.openxmlformats.org/wordprocessingml/2006/main" xmlns:w14="http://schemas.microsoft.com/office/word/2010/wordml" xmlns:w15="http://schemas.microsoft.com/office/word/2012/wordml" xmlns:w16se="http://schemas.microsoft.com/office/word/2015/wordml/symex" xmlns:wpg="http://schemas.microsoft.com/office/word/2010/wordprocessingGroup" xmlns:wpi="http://schemas.microsoft.com/office/word/2010/wordprocessingInk" xmlns:wne="http://schemas.microsoft.com/office/word/2006/wordml" xmlns:wps="http://schemas.microsoft.com/office/word/2010/wordprocessingShape" mc:Ignorable="w14 w15 w16se wp14">
+<w:ftr xmlns:wpc="http://schemas.microsoft.com/office/word/2010/wordprocessingCanvas" xmlns:mc="http://schemas.openxmlformats.org/markup-compatibility/2006" xmlns:o="urn:schemas-microsoft-com:office:office" xmlns:r="http://schemas.openxmlformats.org/officeDocument/2006/relationships" xmlns:m="http://schemas.openxmlformats.org/officeDocument/2006/math" xmlns:v="urn:schemas-microsoft-com:vml" xmlns:wp14="http://schemas.microsoft.com/office/word/2010/wordprocessingDrawing" xmlns:wp="http://schemas.openxmlformats.org/drawingml/2006/wordprocessingDrawing" xmlns:w10="urn:schemas-microsoft-com:office:word" xmlns:w="http://schemas.openxmlformats.org/wordprocessingml/2006/main" xmlns:w14="http://schemas.microsoft.com/office/word/2010/wordml" xmlns:w15="http://schemas.microsoft.com/office/word/2012/wordml" xmlns:wpg="http://schemas.microsoft.com/office/word/2010/wordprocessingGroup" xmlns:wpi="http://schemas.microsoft.com/office/word/2010/wordprocessingInk" xmlns:wne="http://schemas.microsoft.com/office/word/2006/wordml" xmlns:wps="http://schemas.microsoft.com/office/word/2010/wordprocessingShape" mc:Ignorable="w14 w15 wp14">
   <w:p>
     <w:pPr>
-      <w:pStyle w:val="Footer"/>
+      <w:pStyle w:val="a5"/>
       <w:framePr w:wrap="around" w:vAnchor="text" w:hAnchor="margin" w:xAlign="center" w:y="1"/>
       <w:rPr>
-        <w:rStyle w:val="PageNumber"/>
+        <w:rStyle w:val="a6"/>
       </w:rPr>
     </w:pPr>
     <w:r>
       <w:rPr>
-        <w:rStyle w:val="PageNumber"/>
+        <w:rStyle w:val="a6"/>
       </w:rPr>
       <w:fldChar w:fldCharType="begin"/>
     </w:r>
     <w:r>
       <w:rPr>
-        <w:rStyle w:val="PageNumber"/>
+        <w:rStyle w:val="a6"/>
       </w:rPr>
       <w:instrText xml:space="preserve">PAGE  </w:instrText>
     </w:r>
     <w:r>
       <w:rPr>
-        <w:rStyle w:val="PageNumber"/>
+        <w:rStyle w:val="a6"/>
       </w:rPr>
       <w:fldChar w:fldCharType="end"/>
     </w:r>
   </w:p>
   <w:p>
     <w:pPr>
-      <w:pStyle w:val="Footer"/>
+      <w:pStyle w:val="a5"/>
     </w:pPr>
   </w:p>
 </w:ftr>
 </file>
 
 <file path=word/footnotes.xml><?xml version="1.0" encoding="utf-8"?>
-<w:footnotes xmlns:wpc="http://schemas.microsoft.com/office/word/2010/wordprocessingCanvas" xmlns:cx="http://schemas.microsoft.com/office/drawing/2014/chartex" xmlns:mc="http://schemas.openxmlformats.org/markup-compatibility/2006" xmlns:o="urn:schemas-microsoft-com:office:office" xmlns:r="http://schemas.openxmlformats.org/officeDocument/2006/relationships" xmlns:m="http://schemas.openxmlformats.org/officeDocument/2006/math" xmlns:v="urn:schemas-microsoft-com:vml" xmlns:wp14="http://schemas.microsoft.com/office/word/2010/wordprocessingDrawing" xmlns:wp="http://schemas.openxmlformats.org/drawingml/2006/wordprocessingDrawing" xmlns:w10="urn:schemas-microsoft-com:office:word" xmlns:w="http://schemas.openxmlformats.org/wordprocessingml/2006/main" xmlns:w14="http://schemas.microsoft.com/office/word/2010/wordml" xmlns:w15="http://schemas.microsoft.com/office/word/2012/wordml" xmlns:w16se="http://schemas.microsoft.com/office/word/2015/wordml/symex" xmlns:wpg="http://schemas.microsoft.com/office/word/2010/wordprocessingGroup" xmlns:wpi="http://schemas.microsoft.com/office/word/2010/wordprocessingInk" xmlns:wne="http://schemas.microsoft.com/office/word/2006/wordml" xmlns:wps="http://schemas.microsoft.com/office/word/2010/wordprocessingShape" mc:Ignorable="w14 w15 w16se wp14">
+<w:footnotes xmlns:wpc="http://schemas.microsoft.com/office/word/2010/wordprocessingCanvas" xmlns:mc="http://schemas.openxmlformats.org/markup-compatibility/2006" xmlns:o="urn:schemas-microsoft-com:office:office" xmlns:r="http://schemas.openxmlformats.org/officeDocument/2006/relationships" xmlns:m="http://schemas.openxmlformats.org/officeDocument/2006/math" xmlns:v="urn:schemas-microsoft-com:vml" xmlns:wp14="http://schemas.microsoft.com/office/word/2010/wordprocessingDrawing" xmlns:wp="http://schemas.openxmlformats.org/drawingml/2006/wordprocessingDrawing" xmlns:w10="urn:schemas-microsoft-com:office:word" xmlns:w="http://schemas.openxmlformats.org/wordprocessingml/2006/main" xmlns:w14="http://schemas.microsoft.com/office/word/2010/wordml" xmlns:w15="http://schemas.microsoft.com/office/word/2012/wordml" xmlns:wpg="http://schemas.microsoft.com/office/word/2010/wordprocessingGroup" xmlns:wpi="http://schemas.microsoft.com/office/word/2010/wordprocessingInk" xmlns:wne="http://schemas.microsoft.com/office/word/2006/wordml" xmlns:wps="http://schemas.microsoft.com/office/word/2010/wordprocessingShape" mc:Ignorable="w14 w15 wp14">
   <w:footnote w:type="separator" w:id="-1">
     <w:p>
       <w:r>
@@ -3168,7 +3887,7 @@
 </file>
 
 <file path=word/numbering.xml><?xml version="1.0" encoding="utf-8"?>
-<w:numbering xmlns:wpc="http://schemas.microsoft.com/office/word/2010/wordprocessingCanvas" xmlns:cx="http://schemas.microsoft.com/office/drawing/2014/chartex" xmlns:mc="http://schemas.openxmlformats.org/markup-compatibility/2006" xmlns:o="urn:schemas-microsoft-com:office:office" xmlns:r="http://schemas.openxmlformats.org/officeDocument/2006/relationships" xmlns:m="http://schemas.openxmlformats.org/officeDocument/2006/math" xmlns:v="urn:schemas-microsoft-com:vml" xmlns:wp14="http://schemas.microsoft.com/office/word/2010/wordprocessingDrawing" xmlns:wp="http://schemas.openxmlformats.org/drawingml/2006/wordprocessingDrawing" xmlns:w10="urn:schemas-microsoft-com:office:word" xmlns:w="http://schemas.openxmlformats.org/wordprocessingml/2006/main" xmlns:w14="http://schemas.microsoft.com/office/word/2010/wordml" xmlns:w15="http://schemas.microsoft.com/office/word/2012/wordml" xmlns:w16se="http://schemas.microsoft.com/office/word/2015/wordml/symex" xmlns:wpg="http://schemas.microsoft.com/office/word/2010/wordprocessingGroup" xmlns:wpi="http://schemas.microsoft.com/office/word/2010/wordprocessingInk" xmlns:wne="http://schemas.microsoft.com/office/word/2006/wordml" xmlns:wps="http://schemas.microsoft.com/office/word/2010/wordprocessingShape" mc:Ignorable="w14 w15 w16se wp14">
+<w:numbering xmlns:wpc="http://schemas.microsoft.com/office/word/2010/wordprocessingCanvas" xmlns:mc="http://schemas.openxmlformats.org/markup-compatibility/2006" xmlns:o="urn:schemas-microsoft-com:office:office" xmlns:r="http://schemas.openxmlformats.org/officeDocument/2006/relationships" xmlns:m="http://schemas.openxmlformats.org/officeDocument/2006/math" xmlns:v="urn:schemas-microsoft-com:vml" xmlns:wp14="http://schemas.microsoft.com/office/word/2010/wordprocessingDrawing" xmlns:wp="http://schemas.openxmlformats.org/drawingml/2006/wordprocessingDrawing" xmlns:w10="urn:schemas-microsoft-com:office:word" xmlns:w="http://schemas.openxmlformats.org/wordprocessingml/2006/main" xmlns:w14="http://schemas.microsoft.com/office/word/2010/wordml" xmlns:w15="http://schemas.microsoft.com/office/word/2012/wordml" xmlns:wpg="http://schemas.microsoft.com/office/word/2010/wordprocessingGroup" xmlns:wpi="http://schemas.microsoft.com/office/word/2010/wordprocessingInk" xmlns:wne="http://schemas.microsoft.com/office/word/2006/wordml" xmlns:wps="http://schemas.microsoft.com/office/word/2010/wordprocessingShape" mc:Ignorable="w14 w15 wp14">
   <w:abstractNum w:abstractNumId="0" w15:restartNumberingAfterBreak="0">
     <w:nsid w:val="FFFFFFFB"/>
     <w:multiLevelType w:val="multilevel"/>
@@ -3176,7 +3895,7 @@
     <w:lvl w:ilvl="0">
       <w:start w:val="1"/>
       <w:numFmt w:val="decimal"/>
-      <w:pStyle w:val="Heading1"/>
+      <w:pStyle w:val="1"/>
       <w:lvlText w:val="%1."/>
       <w:legacy w:legacy="1" w:legacySpace="144" w:legacyIndent="0"/>
       <w:lvlJc w:val="left"/>
@@ -3184,7 +3903,7 @@
     <w:lvl w:ilvl="1">
       <w:start w:val="1"/>
       <w:numFmt w:val="decimal"/>
-      <w:pStyle w:val="Heading2"/>
+      <w:pStyle w:val="2"/>
       <w:lvlText w:val="%1.%2"/>
       <w:legacy w:legacy="1" w:legacySpace="144" w:legacyIndent="0"/>
       <w:lvlJc w:val="left"/>
@@ -3192,7 +3911,7 @@
     <w:lvl w:ilvl="2">
       <w:start w:val="1"/>
       <w:numFmt w:val="decimal"/>
-      <w:pStyle w:val="Heading3"/>
+      <w:pStyle w:val="3"/>
       <w:lvlText w:val="%1.%2.%3"/>
       <w:legacy w:legacy="1" w:legacySpace="144" w:legacyIndent="0"/>
       <w:lvlJc w:val="left"/>
@@ -3200,7 +3919,7 @@
     <w:lvl w:ilvl="3">
       <w:start w:val="1"/>
       <w:numFmt w:val="decimal"/>
-      <w:pStyle w:val="Heading4"/>
+      <w:pStyle w:val="4"/>
       <w:lvlText w:val="%1.%2.%3.%4"/>
       <w:legacy w:legacy="1" w:legacySpace="144" w:legacyIndent="0"/>
       <w:lvlJc w:val="left"/>
@@ -3208,7 +3927,7 @@
     <w:lvl w:ilvl="4">
       <w:start w:val="1"/>
       <w:numFmt w:val="decimal"/>
-      <w:pStyle w:val="Heading5"/>
+      <w:pStyle w:val="5"/>
       <w:lvlText w:val="%1.%2.%3.%4.%5"/>
       <w:legacy w:legacy="1" w:legacySpace="144" w:legacyIndent="0"/>
       <w:lvlJc w:val="left"/>
@@ -3216,7 +3935,7 @@
     <w:lvl w:ilvl="5">
       <w:start w:val="1"/>
       <w:numFmt w:val="decimal"/>
-      <w:pStyle w:val="Heading6"/>
+      <w:pStyle w:val="6"/>
       <w:lvlText w:val="%1.%2.%3.%4.%5.%6"/>
       <w:legacy w:legacy="1" w:legacySpace="144" w:legacyIndent="0"/>
       <w:lvlJc w:val="left"/>
@@ -3224,7 +3943,7 @@
     <w:lvl w:ilvl="6">
       <w:start w:val="1"/>
       <w:numFmt w:val="decimal"/>
-      <w:pStyle w:val="Heading7"/>
+      <w:pStyle w:val="7"/>
       <w:lvlText w:val="%1.%2.%3.%4.%5.%6.%7"/>
       <w:legacy w:legacy="1" w:legacySpace="144" w:legacyIndent="0"/>
       <w:lvlJc w:val="left"/>
@@ -3232,7 +3951,7 @@
     <w:lvl w:ilvl="7">
       <w:start w:val="1"/>
       <w:numFmt w:val="decimal"/>
-      <w:pStyle w:val="Heading8"/>
+      <w:pStyle w:val="8"/>
       <w:lvlText w:val="%1.%2.%3.%4.%5.%6.%7.%8"/>
       <w:legacy w:legacy="1" w:legacySpace="144" w:legacyIndent="0"/>
       <w:lvlJc w:val="left"/>
@@ -3240,7 +3959,7 @@
     <w:lvl w:ilvl="8">
       <w:start w:val="1"/>
       <w:numFmt w:val="decimal"/>
-      <w:pStyle w:val="Heading9"/>
+      <w:pStyle w:val="9"/>
       <w:lvlText w:val="%1.%2.%3.%4.%5.%6.%7.%8.%9"/>
       <w:legacy w:legacy="1" w:legacySpace="144" w:legacyIndent="0"/>
       <w:lvlJc w:val="left"/>
@@ -3462,11 +4181,11 @@
 </file>
 
 <file path=word/styles.xml><?xml version="1.0" encoding="utf-8"?>
-<w:styles xmlns:mc="http://schemas.openxmlformats.org/markup-compatibility/2006" xmlns:r="http://schemas.openxmlformats.org/officeDocument/2006/relationships" xmlns:w="http://schemas.openxmlformats.org/wordprocessingml/2006/main" xmlns:w14="http://schemas.microsoft.com/office/word/2010/wordml" xmlns:w15="http://schemas.microsoft.com/office/word/2012/wordml" xmlns:w16se="http://schemas.microsoft.com/office/word/2015/wordml/symex" mc:Ignorable="w14 w15 w16se">
+<w:styles xmlns:mc="http://schemas.openxmlformats.org/markup-compatibility/2006" xmlns:r="http://schemas.openxmlformats.org/officeDocument/2006/relationships" xmlns:w="http://schemas.openxmlformats.org/wordprocessingml/2006/main" xmlns:w14="http://schemas.microsoft.com/office/word/2010/wordml" xmlns:w15="http://schemas.microsoft.com/office/word/2012/wordml" mc:Ignorable="w14 w15">
   <w:docDefaults>
     <w:rPrDefault>
       <w:rPr>
-        <w:rFonts w:ascii="Times New Roman" w:eastAsia="SimSun" w:hAnsi="Times New Roman" w:cs="Times New Roman"/>
+        <w:rFonts w:ascii="Times New Roman" w:eastAsia="宋体" w:hAnsi="Times New Roman" w:cs="Times New Roman"/>
         <w:lang w:val="en-US" w:eastAsia="zh-CN" w:bidi="ar-SA"/>
       </w:rPr>
     </w:rPrDefault>
@@ -3748,7 +4467,7 @@
     <w:lsdException w:name="List Table 6 Colorful Accent 6" w:uiPriority="51"/>
     <w:lsdException w:name="List Table 7 Colorful Accent 6" w:uiPriority="52"/>
   </w:latentStyles>
-  <w:style w:type="paragraph" w:default="1" w:styleId="Normal">
+  <w:style w:type="paragraph" w:default="1" w:styleId="a">
     <w:name w:val="Normal"/>
     <w:qFormat/>
     <w:rsid w:val="002C3D6A"/>
@@ -3761,10 +4480,10 @@
       <w:lang w:eastAsia="en-US"/>
     </w:rPr>
   </w:style>
-  <w:style w:type="paragraph" w:styleId="Heading1">
+  <w:style w:type="paragraph" w:styleId="1">
     <w:name w:val="heading 1"/>
-    <w:basedOn w:val="Normal"/>
-    <w:next w:val="Normal"/>
+    <w:basedOn w:val="a"/>
+    <w:next w:val="a"/>
     <w:qFormat/>
     <w:pPr>
       <w:keepNext/>
@@ -3781,10 +4500,10 @@
       <w:sz w:val="24"/>
     </w:rPr>
   </w:style>
-  <w:style w:type="paragraph" w:styleId="Heading2">
+  <w:style w:type="paragraph" w:styleId="2">
     <w:name w:val="heading 2"/>
-    <w:basedOn w:val="Heading1"/>
-    <w:next w:val="Normal"/>
+    <w:basedOn w:val="1"/>
+    <w:next w:val="a"/>
     <w:qFormat/>
     <w:pPr>
       <w:numPr>
@@ -3793,10 +4512,10 @@
       <w:outlineLvl w:val="1"/>
     </w:pPr>
   </w:style>
-  <w:style w:type="paragraph" w:styleId="Heading3">
+  <w:style w:type="paragraph" w:styleId="3">
     <w:name w:val="heading 3"/>
-    <w:basedOn w:val="Heading2"/>
-    <w:next w:val="Normal"/>
+    <w:basedOn w:val="2"/>
+    <w:next w:val="a"/>
     <w:qFormat/>
     <w:pPr>
       <w:numPr>
@@ -3810,10 +4529,10 @@
       <w:sz w:val="22"/>
     </w:rPr>
   </w:style>
-  <w:style w:type="paragraph" w:styleId="Heading4">
+  <w:style w:type="paragraph" w:styleId="4">
     <w:name w:val="heading 4"/>
-    <w:basedOn w:val="Heading3"/>
-    <w:next w:val="Normal"/>
+    <w:basedOn w:val="3"/>
+    <w:next w:val="a"/>
     <w:qFormat/>
     <w:pPr>
       <w:numPr>
@@ -3822,10 +4541,10 @@
       <w:outlineLvl w:val="3"/>
     </w:pPr>
   </w:style>
-  <w:style w:type="paragraph" w:styleId="Heading5">
+  <w:style w:type="paragraph" w:styleId="5">
     <w:name w:val="heading 5"/>
-    <w:basedOn w:val="ListNumber3"/>
-    <w:next w:val="Normal"/>
+    <w:basedOn w:val="30"/>
+    <w:next w:val="a"/>
     <w:qFormat/>
     <w:pPr>
       <w:numPr>
@@ -3842,10 +4561,10 @@
       <w:sz w:val="22"/>
     </w:rPr>
   </w:style>
-  <w:style w:type="paragraph" w:styleId="Heading6">
+  <w:style w:type="paragraph" w:styleId="6">
     <w:name w:val="heading 6"/>
-    <w:basedOn w:val="Normal"/>
-    <w:next w:val="Normal"/>
+    <w:basedOn w:val="a"/>
+    <w:next w:val="a"/>
     <w:qFormat/>
     <w:pPr>
       <w:numPr>
@@ -3861,10 +4580,10 @@
       <w:sz w:val="22"/>
     </w:rPr>
   </w:style>
-  <w:style w:type="paragraph" w:styleId="Heading7">
+  <w:style w:type="paragraph" w:styleId="7">
     <w:name w:val="heading 7"/>
-    <w:basedOn w:val="Normal"/>
-    <w:next w:val="Normal"/>
+    <w:basedOn w:val="a"/>
+    <w:next w:val="a"/>
     <w:qFormat/>
     <w:pPr>
       <w:numPr>
@@ -3878,10 +4597,10 @@
       <w:rFonts w:ascii="Arial" w:hAnsi="Arial"/>
     </w:rPr>
   </w:style>
-  <w:style w:type="paragraph" w:styleId="Heading8">
+  <w:style w:type="paragraph" w:styleId="8">
     <w:name w:val="heading 8"/>
-    <w:basedOn w:val="Normal"/>
-    <w:next w:val="Normal"/>
+    <w:basedOn w:val="a"/>
+    <w:next w:val="a"/>
     <w:qFormat/>
     <w:pPr>
       <w:numPr>
@@ -3896,10 +4615,10 @@
       <w:i/>
     </w:rPr>
   </w:style>
-  <w:style w:type="paragraph" w:styleId="Heading9">
+  <w:style w:type="paragraph" w:styleId="9">
     <w:name w:val="heading 9"/>
-    <w:basedOn w:val="Normal"/>
-    <w:next w:val="Normal"/>
+    <w:basedOn w:val="a"/>
+    <w:next w:val="a"/>
     <w:qFormat/>
     <w:pPr>
       <w:numPr>
@@ -3914,12 +4633,13 @@
       <w:i/>
     </w:rPr>
   </w:style>
-  <w:style w:type="character" w:default="1" w:styleId="DefaultParagraphFont">
+  <w:style w:type="character" w:default="1" w:styleId="a0">
     <w:name w:val="Default Paragraph Font"/>
     <w:uiPriority w:val="1"/>
+    <w:semiHidden/>
     <w:unhideWhenUsed/>
   </w:style>
-  <w:style w:type="table" w:default="1" w:styleId="TableNormal">
+  <w:style w:type="table" w:default="1" w:styleId="a1">
     <w:name w:val="Normal Table"/>
     <w:uiPriority w:val="99"/>
     <w:semiHidden/>
@@ -3934,13 +4654,13 @@
       </w:tblCellMar>
     </w:tblPr>
   </w:style>
-  <w:style w:type="numbering" w:default="1" w:styleId="NoList">
+  <w:style w:type="numbering" w:default="1" w:styleId="a2">
     <w:name w:val="No List"/>
     <w:uiPriority w:val="99"/>
     <w:semiHidden/>
     <w:unhideWhenUsed/>
   </w:style>
-  <w:style w:type="character" w:styleId="FootnoteReference">
+  <w:style w:type="character" w:styleId="a3">
     <w:name w:val="footnote reference"/>
     <w:semiHidden/>
     <w:rPr>
@@ -3951,7 +4671,7 @@
   </w:style>
   <w:style w:type="paragraph" w:customStyle="1" w:styleId="Author">
     <w:name w:val="Author"/>
-    <w:basedOn w:val="Normal"/>
+    <w:basedOn w:val="a"/>
     <w:pPr>
       <w:jc w:val="center"/>
     </w:pPr>
@@ -3962,7 +4682,7 @@
   </w:style>
   <w:style w:type="paragraph" w:customStyle="1" w:styleId="Paper-Title">
     <w:name w:val="Paper-Title"/>
-    <w:basedOn w:val="Normal"/>
+    <w:basedOn w:val="a"/>
     <w:pPr>
       <w:spacing w:after="120"/>
       <w:jc w:val="center"/>
@@ -3975,7 +4695,7 @@
   </w:style>
   <w:style w:type="paragraph" w:customStyle="1" w:styleId="Affiliations">
     <w:name w:val="Affiliations"/>
-    <w:basedOn w:val="Normal"/>
+    <w:basedOn w:val="a"/>
     <w:pPr>
       <w:jc w:val="center"/>
     </w:pPr>
@@ -3984,9 +4704,9 @@
       <w:sz w:val="20"/>
     </w:rPr>
   </w:style>
-  <w:style w:type="paragraph" w:styleId="FootnoteText">
+  <w:style w:type="paragraph" w:styleId="a4">
     <w:name w:val="footnote text"/>
-    <w:basedOn w:val="Normal"/>
+    <w:basedOn w:val="a"/>
     <w:semiHidden/>
     <w:pPr>
       <w:ind w:left="144" w:hanging="144"/>
@@ -3994,14 +4714,14 @@
   </w:style>
   <w:style w:type="paragraph" w:customStyle="1" w:styleId="Bullet">
     <w:name w:val="Bullet"/>
-    <w:basedOn w:val="Normal"/>
+    <w:basedOn w:val="a"/>
     <w:pPr>
       <w:ind w:left="144" w:hanging="144"/>
     </w:pPr>
   </w:style>
-  <w:style w:type="paragraph" w:styleId="Footer">
+  <w:style w:type="paragraph" w:styleId="a5">
     <w:name w:val="footer"/>
-    <w:basedOn w:val="Normal"/>
+    <w:basedOn w:val="a"/>
     <w:pPr>
       <w:tabs>
         <w:tab w:val="center" w:pos="4320"/>
@@ -4018,7 +4738,7 @@
   </w:style>
   <w:style w:type="paragraph" w:customStyle="1" w:styleId="Abstract">
     <w:name w:val="Abstract"/>
-    <w:basedOn w:val="Heading1"/>
+    <w:basedOn w:val="1"/>
     <w:pPr>
       <w:numPr>
         <w:numId w:val="0"/>
@@ -4032,16 +4752,16 @@
       <w:sz w:val="18"/>
     </w:rPr>
   </w:style>
-  <w:style w:type="paragraph" w:styleId="ListNumber3">
+  <w:style w:type="paragraph" w:styleId="30">
     <w:name w:val="List Number 3"/>
-    <w:basedOn w:val="Normal"/>
+    <w:basedOn w:val="a"/>
     <w:pPr>
       <w:ind w:left="1080" w:hanging="360"/>
     </w:pPr>
   </w:style>
   <w:style w:type="paragraph" w:customStyle="1" w:styleId="Captions">
     <w:name w:val="Captions"/>
-    <w:basedOn w:val="Normal"/>
+    <w:basedOn w:val="a"/>
     <w:pPr>
       <w:framePr w:w="4680" w:h="2160" w:hRule="exact" w:hSpace="187" w:wrap="around" w:hAnchor="text" w:yAlign="bottom" w:anchorLock="1"/>
       <w:jc w:val="center"/>
@@ -4052,7 +4772,7 @@
   </w:style>
   <w:style w:type="paragraph" w:customStyle="1" w:styleId="References">
     <w:name w:val="References"/>
-    <w:basedOn w:val="Normal"/>
+    <w:basedOn w:val="a"/>
     <w:pPr>
       <w:numPr>
         <w:numId w:val="2"/>
@@ -4060,22 +4780,22 @@
       <w:jc w:val="left"/>
     </w:pPr>
   </w:style>
-  <w:style w:type="character" w:styleId="PageNumber">
+  <w:style w:type="character" w:styleId="a6">
     <w:name w:val="page number"/>
-    <w:basedOn w:val="DefaultParagraphFont"/>
+    <w:basedOn w:val="a0"/>
   </w:style>
-  <w:style w:type="paragraph" w:styleId="BodyTextIndent">
+  <w:style w:type="paragraph" w:styleId="a7">
     <w:name w:val="Body Text Indent"/>
-    <w:basedOn w:val="Normal"/>
-    <w:link w:val="BodyTextIndentChar"/>
+    <w:basedOn w:val="a"/>
+    <w:link w:val="Char"/>
     <w:pPr>
       <w:spacing w:after="0"/>
       <w:ind w:firstLine="360"/>
     </w:pPr>
   </w:style>
-  <w:style w:type="paragraph" w:styleId="DocumentMap">
+  <w:style w:type="paragraph" w:styleId="a8">
     <w:name w:val="Document Map"/>
-    <w:basedOn w:val="Normal"/>
+    <w:basedOn w:val="a"/>
     <w:semiHidden/>
     <w:pPr>
       <w:shd w:val="clear" w:color="auto" w:fill="000080"/>
@@ -4084,10 +4804,10 @@
       <w:rFonts w:ascii="Tahoma" w:hAnsi="Tahoma" w:cs="Tahoma"/>
     </w:rPr>
   </w:style>
-  <w:style w:type="paragraph" w:styleId="Caption">
+  <w:style w:type="paragraph" w:styleId="a9">
     <w:name w:val="caption"/>
-    <w:basedOn w:val="Normal"/>
-    <w:next w:val="Normal"/>
+    <w:basedOn w:val="a"/>
+    <w:next w:val="a"/>
     <w:qFormat/>
     <w:pPr>
       <w:jc w:val="center"/>
@@ -4100,9 +4820,9 @@
       <w:lang w:eastAsia="en-AU"/>
     </w:rPr>
   </w:style>
-  <w:style w:type="paragraph" w:styleId="BodyText">
+  <w:style w:type="paragraph" w:styleId="aa">
     <w:name w:val="Body Text"/>
-    <w:basedOn w:val="Normal"/>
+    <w:basedOn w:val="a"/>
     <w:pPr>
       <w:framePr w:w="4680" w:h="2112" w:hRule="exact" w:hSpace="187" w:wrap="around" w:vAnchor="page" w:hAnchor="page" w:x="1155" w:y="12245" w:anchorLock="1"/>
       <w:spacing w:after="0"/>
@@ -4111,16 +4831,16 @@
       <w:sz w:val="16"/>
     </w:rPr>
   </w:style>
-  <w:style w:type="character" w:styleId="Hyperlink">
+  <w:style w:type="character" w:styleId="ab">
     <w:name w:val="Hyperlink"/>
     <w:rPr>
       <w:color w:val="0000FF"/>
       <w:u w:val="single"/>
     </w:rPr>
   </w:style>
-  <w:style w:type="paragraph" w:styleId="Header">
+  <w:style w:type="paragraph" w:styleId="ac">
     <w:name w:val="header"/>
-    <w:basedOn w:val="Normal"/>
+    <w:basedOn w:val="a"/>
     <w:pPr>
       <w:tabs>
         <w:tab w:val="center" w:pos="4320"/>
@@ -4128,9 +4848,9 @@
       </w:tabs>
     </w:pPr>
   </w:style>
-  <w:style w:type="character" w:styleId="PlaceholderText">
+  <w:style w:type="character" w:styleId="ad">
     <w:name w:val="Placeholder Text"/>
-    <w:basedOn w:val="DefaultParagraphFont"/>
+    <w:basedOn w:val="a0"/>
     <w:uiPriority w:val="99"/>
     <w:semiHidden/>
     <w:rsid w:val="00AC6C81"/>
@@ -4138,19 +4858,19 @@
       <w:color w:val="808080"/>
     </w:rPr>
   </w:style>
-  <w:style w:type="character" w:customStyle="1" w:styleId="BodyTextIndentChar">
-    <w:name w:val="Body Text Indent Char"/>
-    <w:basedOn w:val="DefaultParagraphFont"/>
-    <w:link w:val="BodyTextIndent"/>
+  <w:style w:type="character" w:customStyle="1" w:styleId="Char">
+    <w:name w:val="正文文本缩进 Char"/>
+    <w:basedOn w:val="a0"/>
+    <w:link w:val="a7"/>
     <w:rsid w:val="002C3D6A"/>
     <w:rPr>
       <w:sz w:val="18"/>
       <w:lang w:eastAsia="en-US"/>
     </w:rPr>
   </w:style>
-  <w:style w:type="table" w:styleId="TableGrid">
+  <w:style w:type="table" w:styleId="ae">
     <w:name w:val="Table Grid"/>
-    <w:basedOn w:val="TableNormal"/>
+    <w:basedOn w:val="a1"/>
     <w:rsid w:val="00E52F83"/>
     <w:tblPr>
       <w:tblBorders>
@@ -4163,9 +4883,9 @@
       </w:tblBorders>
     </w:tblPr>
   </w:style>
-  <w:style w:type="paragraph" w:styleId="ListParagraph">
+  <w:style w:type="paragraph" w:styleId="af">
     <w:name w:val="List Paragraph"/>
-    <w:basedOn w:val="Normal"/>
+    <w:basedOn w:val="a"/>
     <w:uiPriority w:val="34"/>
     <w:qFormat/>
     <w:rsid w:val="00366857"/>
@@ -4443,7 +5163,7 @@
 </file>
 
 <file path=customXml/itemProps1.xml><?xml version="1.0" encoding="utf-8"?>
-<ds:datastoreItem xmlns:ds="http://schemas.openxmlformats.org/officeDocument/2006/customXml" ds:itemID="{1C194477-CBC6-4E0A-BC99-E8B2F261606A}">
+<ds:datastoreItem xmlns:ds="http://schemas.openxmlformats.org/officeDocument/2006/customXml" ds:itemID="{D5267166-5813-4B85-93B5-7A6709559D69}">
   <ds:schemaRefs>
     <ds:schemaRef ds:uri="http://schemas.openxmlformats.org/officeDocument/2006/bibliography"/>
   </ds:schemaRefs>

</xml_diff>